<commit_message>
doc versoes 2 a 6 (falta os tempos)
</commit_message>
<xml_diff>
--- a/Documentacao_Processo.docx
+++ b/Documentacao_Processo.docx
@@ -20,7 +20,17 @@
           <w:sz w:val="28"/>
           <w:szCs w:val="28"/>
         </w:rPr>
-        <w:t>Fase 1 – adequação ao formato típico do R</w:t>
+        <w:t>Versão 2</w:t>
+      </w:r>
+      <w:r>
+        <w:rPr>
+          <w:rFonts w:ascii="Times New Roman" w:hAnsi="Times New Roman" w:cs="Times New Roman"/>
+          <w:b/>
+          <w:bCs/>
+          <w:sz w:val="28"/>
+          <w:szCs w:val="28"/>
+        </w:rPr>
+        <w:t xml:space="preserve"> – adequação ao formato típico do R</w:t>
       </w:r>
     </w:p>
     <w:p>
@@ -194,7 +204,15 @@
           <w:sz w:val="24"/>
           <w:szCs w:val="24"/>
         </w:rPr>
-        <w:t xml:space="preserve"> com os nomes das covariáveis).</w:t>
+        <w:t xml:space="preserve"> com os nomes das covariáveis)</w:t>
+      </w:r>
+      <w:r>
+        <w:rPr>
+          <w:rFonts w:ascii="Times New Roman" w:hAnsi="Times New Roman" w:cs="Times New Roman"/>
+          <w:sz w:val="24"/>
+          <w:szCs w:val="24"/>
+        </w:rPr>
+        <w:t>;</w:t>
       </w:r>
     </w:p>
     <w:p>
@@ -264,93 +282,51 @@
           <w:sz w:val="24"/>
           <w:szCs w:val="24"/>
         </w:rPr>
-        <w:t xml:space="preserve">case </w:t>
-      </w:r>
-      <w:proofErr w:type="spellStart"/>
-      <w:r>
-        <w:rPr>
-          <w:rFonts w:ascii="Times New Roman" w:hAnsi="Times New Roman" w:cs="Times New Roman"/>
-          <w:b/>
-          <w:bCs/>
+        <w:t xml:space="preserve">case sensitive </w:t>
+      </w:r>
+      <w:r>
+        <w:rPr>
+          <w:rFonts w:ascii="Times New Roman" w:hAnsi="Times New Roman" w:cs="Times New Roman"/>
+          <w:b/>
+          <w:bCs/>
+          <w:sz w:val="24"/>
+          <w:szCs w:val="24"/>
+        </w:rPr>
+        <w:t>do código</w:t>
+      </w:r>
+      <w:r>
+        <w:rPr>
+          <w:rFonts w:ascii="Times New Roman" w:hAnsi="Times New Roman" w:cs="Times New Roman"/>
+          <w:sz w:val="24"/>
+          <w:szCs w:val="24"/>
+        </w:rPr>
+        <w:t xml:space="preserve"> (tirei os </w:t>
+      </w:r>
+      <w:r>
+        <w:rPr>
+          <w:rFonts w:ascii="Times New Roman" w:hAnsi="Times New Roman" w:cs="Times New Roman"/>
           <w:i/>
           <w:iCs/>
           <w:sz w:val="24"/>
           <w:szCs w:val="24"/>
         </w:rPr>
-        <w:t>sensitive</w:t>
-      </w:r>
-      <w:proofErr w:type="spellEnd"/>
-      <w:r>
-        <w:rPr>
-          <w:rFonts w:ascii="Times New Roman" w:hAnsi="Times New Roman" w:cs="Times New Roman"/>
-          <w:b/>
-          <w:bCs/>
-          <w:i/>
-          <w:iCs/>
-          <w:sz w:val="24"/>
-          <w:szCs w:val="24"/>
-        </w:rPr>
-        <w:t xml:space="preserve"> </w:t>
-      </w:r>
-      <w:r>
-        <w:rPr>
-          <w:rFonts w:ascii="Times New Roman" w:hAnsi="Times New Roman" w:cs="Times New Roman"/>
-          <w:b/>
-          <w:bCs/>
-          <w:sz w:val="24"/>
-          <w:szCs w:val="24"/>
-        </w:rPr>
-        <w:t>do código</w:t>
-      </w:r>
-      <w:r>
-        <w:rPr>
-          <w:rFonts w:ascii="Times New Roman" w:hAnsi="Times New Roman" w:cs="Times New Roman"/>
-          <w:sz w:val="24"/>
-          <w:szCs w:val="24"/>
-        </w:rPr>
-        <w:t xml:space="preserve"> (tirei os </w:t>
-      </w:r>
-      <w:proofErr w:type="spellStart"/>
-      <w:proofErr w:type="gramStart"/>
-      <w:r>
-        <w:rPr>
-          <w:rFonts w:ascii="Times New Roman" w:hAnsi="Times New Roman" w:cs="Times New Roman"/>
-          <w:i/>
-          <w:iCs/>
-          <w:sz w:val="24"/>
-          <w:szCs w:val="24"/>
-        </w:rPr>
-        <w:t>toupper</w:t>
-      </w:r>
-      <w:proofErr w:type="spellEnd"/>
-      <w:r>
-        <w:rPr>
-          <w:rFonts w:ascii="Times New Roman" w:hAnsi="Times New Roman" w:cs="Times New Roman"/>
-          <w:i/>
-          <w:iCs/>
-          <w:sz w:val="24"/>
-          <w:szCs w:val="24"/>
-        </w:rPr>
-        <w:t>(</w:t>
-      </w:r>
-      <w:proofErr w:type="gramEnd"/>
-      <w:r>
-        <w:rPr>
-          <w:rFonts w:ascii="Times New Roman" w:hAnsi="Times New Roman" w:cs="Times New Roman"/>
-          <w:i/>
-          <w:iCs/>
-          <w:sz w:val="24"/>
-          <w:szCs w:val="24"/>
-        </w:rPr>
-        <w:t>)</w:t>
-      </w:r>
-      <w:r>
-        <w:rPr>
-          <w:rFonts w:ascii="Times New Roman" w:hAnsi="Times New Roman" w:cs="Times New Roman"/>
-          <w:sz w:val="24"/>
-          <w:szCs w:val="24"/>
-        </w:rPr>
-        <w:t xml:space="preserve"> e deixei os argumentos que são caracteres todos em minúsculo).</w:t>
+        <w:t>toupper()</w:t>
+      </w:r>
+      <w:r>
+        <w:rPr>
+          <w:rFonts w:ascii="Times New Roman" w:hAnsi="Times New Roman" w:cs="Times New Roman"/>
+          <w:sz w:val="24"/>
+          <w:szCs w:val="24"/>
+        </w:rPr>
+        <w:t xml:space="preserve"> e deixei os argumentos que são caracteres todos em minúsculo)</w:t>
+      </w:r>
+      <w:r>
+        <w:rPr>
+          <w:rFonts w:ascii="Times New Roman" w:hAnsi="Times New Roman" w:cs="Times New Roman"/>
+          <w:sz w:val="24"/>
+          <w:szCs w:val="24"/>
+        </w:rPr>
+        <w:t>;</w:t>
       </w:r>
     </w:p>
     <w:p>
@@ -406,7 +382,6 @@
         </w:rPr>
         <w:t xml:space="preserve"> (</w:t>
       </w:r>
-      <w:proofErr w:type="spellStart"/>
       <w:r>
         <w:rPr>
           <w:rFonts w:ascii="Times New Roman" w:hAnsi="Times New Roman" w:cs="Times New Roman"/>
@@ -417,7 +392,6 @@
         </w:rPr>
         <w:t>globalmin</w:t>
       </w:r>
-      <w:proofErr w:type="spellEnd"/>
       <w:r>
         <w:rPr>
           <w:rFonts w:ascii="Times New Roman" w:hAnsi="Times New Roman" w:cs="Times New Roman"/>
@@ -426,7 +400,6 @@
         </w:rPr>
         <w:t xml:space="preserve">, </w:t>
       </w:r>
-      <w:proofErr w:type="spellStart"/>
       <w:r>
         <w:rPr>
           <w:rFonts w:ascii="Times New Roman" w:hAnsi="Times New Roman" w:cs="Times New Roman"/>
@@ -437,7 +410,6 @@
         </w:rPr>
         <w:t>mgwr</w:t>
       </w:r>
-      <w:proofErr w:type="spellEnd"/>
       <w:r>
         <w:rPr>
           <w:rFonts w:ascii="Times New Roman" w:hAnsi="Times New Roman" w:cs="Times New Roman"/>
@@ -446,7 +418,6 @@
         </w:rPr>
         <w:t xml:space="preserve"> e </w:t>
       </w:r>
-      <w:proofErr w:type="spellStart"/>
       <w:r>
         <w:rPr>
           <w:rFonts w:ascii="Times New Roman" w:hAnsi="Times New Roman" w:cs="Times New Roman"/>
@@ -457,14 +428,21 @@
         </w:rPr>
         <w:t>distancekm</w:t>
       </w:r>
-      <w:proofErr w:type="spellEnd"/>
-      <w:r>
-        <w:rPr>
-          <w:rFonts w:ascii="Times New Roman" w:hAnsi="Times New Roman" w:cs="Times New Roman"/>
-          <w:sz w:val="24"/>
-          <w:szCs w:val="24"/>
-        </w:rPr>
-        <w:t>).</w:t>
+      <w:r>
+        <w:rPr>
+          <w:rFonts w:ascii="Times New Roman" w:hAnsi="Times New Roman" w:cs="Times New Roman"/>
+          <w:sz w:val="24"/>
+          <w:szCs w:val="24"/>
+        </w:rPr>
+        <w:t>)</w:t>
+      </w:r>
+      <w:r>
+        <w:rPr>
+          <w:rFonts w:ascii="Times New Roman" w:hAnsi="Times New Roman" w:cs="Times New Roman"/>
+          <w:sz w:val="24"/>
+          <w:szCs w:val="24"/>
+        </w:rPr>
+        <w:t>;</w:t>
       </w:r>
     </w:p>
     <w:p>
@@ -510,72 +488,1195 @@
           <w:sz w:val="24"/>
           <w:szCs w:val="24"/>
         </w:rPr>
-        <w:t xml:space="preserve"> do modelo como “</w:t>
-      </w:r>
-      <w:proofErr w:type="spellStart"/>
-      <w:r>
-        <w:rPr>
-          <w:rFonts w:ascii="Times New Roman" w:hAnsi="Times New Roman" w:cs="Times New Roman"/>
-          <w:b/>
-          <w:bCs/>
-          <w:sz w:val="24"/>
-          <w:szCs w:val="24"/>
-        </w:rPr>
-        <w:t>negbin</w:t>
-      </w:r>
-      <w:proofErr w:type="spellEnd"/>
-      <w:r>
-        <w:rPr>
-          <w:rFonts w:ascii="Times New Roman" w:hAnsi="Times New Roman" w:cs="Times New Roman"/>
-          <w:b/>
-          <w:bCs/>
-          <w:sz w:val="24"/>
-          <w:szCs w:val="24"/>
-        </w:rPr>
-        <w:t xml:space="preserve">” </w:t>
-      </w:r>
-      <w:r>
-        <w:rPr>
-          <w:rFonts w:ascii="Times New Roman" w:hAnsi="Times New Roman" w:cs="Times New Roman"/>
-          <w:sz w:val="24"/>
-          <w:szCs w:val="24"/>
-        </w:rPr>
-        <w:t>(era “</w:t>
-      </w:r>
-      <w:proofErr w:type="spellStart"/>
-      <w:r>
-        <w:rPr>
-          <w:rFonts w:ascii="Times New Roman" w:hAnsi="Times New Roman" w:cs="Times New Roman"/>
-          <w:sz w:val="24"/>
-          <w:szCs w:val="24"/>
-        </w:rPr>
-        <w:t>gaussian</w:t>
-      </w:r>
-      <w:proofErr w:type="spellEnd"/>
-      <w:r>
-        <w:rPr>
-          <w:rFonts w:ascii="Times New Roman" w:hAnsi="Times New Roman" w:cs="Times New Roman"/>
-          <w:sz w:val="24"/>
-          <w:szCs w:val="24"/>
-        </w:rPr>
-        <w:t>”).</w:t>
-      </w:r>
-    </w:p>
-    <w:p>
-      <w:pPr>
-        <w:rPr>
-          <w:rFonts w:ascii="Times New Roman" w:hAnsi="Times New Roman" w:cs="Times New Roman"/>
-          <w:sz w:val="24"/>
-          <w:szCs w:val="24"/>
-        </w:rPr>
-      </w:pPr>
-      <w:r>
-        <w:rPr>
-          <w:rFonts w:ascii="Times New Roman" w:hAnsi="Times New Roman" w:cs="Times New Roman"/>
-          <w:sz w:val="24"/>
-          <w:szCs w:val="24"/>
-        </w:rPr>
-        <w:t>Tempo: de 56 segundos (antes) a 46 segundos (depois)</w:t>
+        <w:t xml:space="preserve"> do modelo como “negbin” </w:t>
+      </w:r>
+      <w:r>
+        <w:rPr>
+          <w:rFonts w:ascii="Times New Roman" w:hAnsi="Times New Roman" w:cs="Times New Roman"/>
+          <w:sz w:val="24"/>
+          <w:szCs w:val="24"/>
+        </w:rPr>
+        <w:t>(era “gaussian”).</w:t>
+      </w:r>
+    </w:p>
+    <w:p>
+      <w:pPr>
+        <w:rPr>
+          <w:rFonts w:ascii="Times New Roman" w:hAnsi="Times New Roman" w:cs="Times New Roman"/>
+          <w:sz w:val="24"/>
+          <w:szCs w:val="24"/>
+        </w:rPr>
+      </w:pPr>
+      <w:r>
+        <w:rPr>
+          <w:rFonts w:ascii="Times New Roman" w:hAnsi="Times New Roman" w:cs="Times New Roman"/>
+          <w:sz w:val="24"/>
+          <w:szCs w:val="24"/>
+        </w:rPr>
+        <w:t xml:space="preserve">Tempo: de </w:t>
+      </w:r>
+      <w:r>
+        <w:rPr>
+          <w:rFonts w:ascii="Times New Roman" w:hAnsi="Times New Roman" w:cs="Times New Roman"/>
+          <w:sz w:val="24"/>
+          <w:szCs w:val="24"/>
+        </w:rPr>
+        <w:t>1.4</w:t>
+      </w:r>
+      <w:r>
+        <w:rPr>
+          <w:rFonts w:ascii="Times New Roman" w:hAnsi="Times New Roman" w:cs="Times New Roman"/>
+          <w:sz w:val="24"/>
+          <w:szCs w:val="24"/>
+        </w:rPr>
+        <w:t xml:space="preserve">6 </w:t>
+      </w:r>
+      <w:r>
+        <w:rPr>
+          <w:rFonts w:ascii="Times New Roman" w:hAnsi="Times New Roman" w:cs="Times New Roman"/>
+          <w:sz w:val="24"/>
+          <w:szCs w:val="24"/>
+        </w:rPr>
+        <w:t>minutos</w:t>
+      </w:r>
+      <w:r>
+        <w:rPr>
+          <w:rFonts w:ascii="Times New Roman" w:hAnsi="Times New Roman" w:cs="Times New Roman"/>
+          <w:sz w:val="24"/>
+          <w:szCs w:val="24"/>
+        </w:rPr>
+        <w:t xml:space="preserve"> (antes) a </w:t>
+      </w:r>
+      <w:r>
+        <w:rPr>
+          <w:rFonts w:ascii="Times New Roman" w:hAnsi="Times New Roman" w:cs="Times New Roman"/>
+          <w:sz w:val="24"/>
+          <w:szCs w:val="24"/>
+        </w:rPr>
+        <w:t>1.35</w:t>
+      </w:r>
+      <w:r>
+        <w:rPr>
+          <w:rFonts w:ascii="Times New Roman" w:hAnsi="Times New Roman" w:cs="Times New Roman"/>
+          <w:sz w:val="24"/>
+          <w:szCs w:val="24"/>
+        </w:rPr>
+        <w:t xml:space="preserve"> </w:t>
+      </w:r>
+      <w:r>
+        <w:rPr>
+          <w:rFonts w:ascii="Times New Roman" w:hAnsi="Times New Roman" w:cs="Times New Roman"/>
+          <w:sz w:val="24"/>
+          <w:szCs w:val="24"/>
+        </w:rPr>
+        <w:t>minutos</w:t>
+      </w:r>
+      <w:r>
+        <w:rPr>
+          <w:rFonts w:ascii="Times New Roman" w:hAnsi="Times New Roman" w:cs="Times New Roman"/>
+          <w:sz w:val="24"/>
+          <w:szCs w:val="24"/>
+        </w:rPr>
+        <w:t xml:space="preserve"> (depois)</w:t>
+      </w:r>
+    </w:p>
+    <w:p>
+      <w:pPr>
+        <w:rPr>
+          <w:rFonts w:ascii="Times New Roman" w:hAnsi="Times New Roman" w:cs="Times New Roman"/>
+          <w:sz w:val="24"/>
+          <w:szCs w:val="24"/>
+        </w:rPr>
+      </w:pPr>
+    </w:p>
+    <w:p>
+      <w:pPr>
+        <w:rPr>
+          <w:rFonts w:ascii="Times New Roman" w:hAnsi="Times New Roman" w:cs="Times New Roman"/>
+          <w:b/>
+          <w:bCs/>
+          <w:sz w:val="28"/>
+          <w:szCs w:val="28"/>
+        </w:rPr>
+      </w:pPr>
+      <w:r>
+        <w:rPr>
+          <w:rFonts w:ascii="Times New Roman" w:hAnsi="Times New Roman" w:cs="Times New Roman"/>
+          <w:b/>
+          <w:bCs/>
+          <w:sz w:val="28"/>
+          <w:szCs w:val="28"/>
+        </w:rPr>
+        <w:t>Versão 3</w:t>
+      </w:r>
+      <w:r>
+        <w:rPr>
+          <w:rFonts w:ascii="Times New Roman" w:hAnsi="Times New Roman" w:cs="Times New Roman"/>
+          <w:b/>
+          <w:bCs/>
+          <w:sz w:val="28"/>
+          <w:szCs w:val="28"/>
+        </w:rPr>
+        <w:t xml:space="preserve"> – </w:t>
+      </w:r>
+      <w:r>
+        <w:rPr>
+          <w:rFonts w:ascii="Times New Roman" w:hAnsi="Times New Roman" w:cs="Times New Roman"/>
+          <w:b/>
+          <w:bCs/>
+          <w:sz w:val="28"/>
+          <w:szCs w:val="28"/>
+        </w:rPr>
+        <w:t>estruturas vetor vs matriz</w:t>
+      </w:r>
+    </w:p>
+    <w:p>
+      <w:pPr>
+        <w:rPr>
+          <w:rFonts w:ascii="Times New Roman" w:hAnsi="Times New Roman" w:cs="Times New Roman"/>
+          <w:sz w:val="24"/>
+          <w:szCs w:val="24"/>
+        </w:rPr>
+      </w:pPr>
+      <w:r>
+        <w:rPr>
+          <w:rFonts w:ascii="Times New Roman" w:hAnsi="Times New Roman" w:cs="Times New Roman"/>
+          <w:sz w:val="24"/>
+          <w:szCs w:val="24"/>
+        </w:rPr>
+        <w:t>Arquivos: mgwnbr_v3_code; mgwnbr_v3_tests</w:t>
+      </w:r>
+    </w:p>
+    <w:p>
+      <w:pPr>
+        <w:rPr>
+          <w:rFonts w:ascii="Times New Roman" w:hAnsi="Times New Roman" w:cs="Times New Roman"/>
+          <w:sz w:val="24"/>
+          <w:szCs w:val="24"/>
+        </w:rPr>
+      </w:pPr>
+      <w:r>
+        <w:rPr>
+          <w:rFonts w:ascii="Times New Roman" w:hAnsi="Times New Roman" w:cs="Times New Roman"/>
+          <w:sz w:val="24"/>
+          <w:szCs w:val="24"/>
+        </w:rPr>
+        <w:t>Mudanças:</w:t>
+      </w:r>
+    </w:p>
+    <w:p>
+      <w:pPr>
+        <w:pStyle w:val="PargrafodaLista"/>
+        <w:numPr>
+          <w:ilvl w:val="0"/>
+          <w:numId w:val="3"/>
+        </w:numPr>
+        <w:rPr>
+          <w:rFonts w:ascii="Times New Roman" w:hAnsi="Times New Roman" w:cs="Times New Roman"/>
+          <w:sz w:val="24"/>
+          <w:szCs w:val="24"/>
+        </w:rPr>
+      </w:pPr>
+      <w:r>
+        <w:rPr>
+          <w:rFonts w:ascii="Times New Roman" w:hAnsi="Times New Roman" w:cs="Times New Roman"/>
+          <w:b/>
+          <w:bCs/>
+          <w:sz w:val="24"/>
+          <w:szCs w:val="24"/>
+        </w:rPr>
+        <w:t>Troca de as.numeric() para as.vector()</w:t>
+      </w:r>
+      <w:r>
+        <w:rPr>
+          <w:rFonts w:ascii="Times New Roman" w:hAnsi="Times New Roman" w:cs="Times New Roman"/>
+          <w:sz w:val="24"/>
+          <w:szCs w:val="24"/>
+        </w:rPr>
+        <w:t xml:space="preserve"> (o primeiro converte em vetor, verifica se os elementos são numéricos e, se não forem, faz a conversão; o segundo apenas converte em vetor)</w:t>
+      </w:r>
+      <w:r>
+        <w:rPr>
+          <w:rFonts w:ascii="Times New Roman" w:hAnsi="Times New Roman" w:cs="Times New Roman"/>
+          <w:sz w:val="24"/>
+          <w:szCs w:val="24"/>
+        </w:rPr>
+        <w:t>;</w:t>
+      </w:r>
+    </w:p>
+    <w:p>
+      <w:pPr>
+        <w:pStyle w:val="PargrafodaLista"/>
+        <w:numPr>
+          <w:ilvl w:val="0"/>
+          <w:numId w:val="3"/>
+        </w:numPr>
+        <w:rPr>
+          <w:rFonts w:ascii="Times New Roman" w:hAnsi="Times New Roman" w:cs="Times New Roman"/>
+          <w:sz w:val="24"/>
+          <w:szCs w:val="24"/>
+        </w:rPr>
+      </w:pPr>
+      <w:r>
+        <w:rPr>
+          <w:rFonts w:ascii="Times New Roman" w:hAnsi="Times New Roman" w:cs="Times New Roman"/>
+          <w:b/>
+          <w:bCs/>
+          <w:sz w:val="24"/>
+          <w:szCs w:val="24"/>
+        </w:rPr>
+        <w:t xml:space="preserve">Troca do formato do </w:t>
+      </w:r>
+      <w:r>
+        <w:rPr>
+          <w:rFonts w:ascii="Times New Roman" w:hAnsi="Times New Roman" w:cs="Times New Roman"/>
+          <w:b/>
+          <w:bCs/>
+          <w:i/>
+          <w:iCs/>
+          <w:sz w:val="24"/>
+          <w:szCs w:val="24"/>
+        </w:rPr>
+        <w:t>offset</w:t>
+      </w:r>
+      <w:r>
+        <w:rPr>
+          <w:rFonts w:ascii="Times New Roman" w:hAnsi="Times New Roman" w:cs="Times New Roman"/>
+          <w:b/>
+          <w:bCs/>
+          <w:sz w:val="24"/>
+          <w:szCs w:val="24"/>
+        </w:rPr>
+        <w:t xml:space="preserve"> e do </w:t>
+      </w:r>
+      <w:r>
+        <w:rPr>
+          <w:rFonts w:ascii="Times New Roman" w:hAnsi="Times New Roman" w:cs="Times New Roman"/>
+          <w:b/>
+          <w:bCs/>
+          <w:i/>
+          <w:iCs/>
+          <w:sz w:val="24"/>
+          <w:szCs w:val="24"/>
+        </w:rPr>
+        <w:t>weight</w:t>
+      </w:r>
+      <w:r>
+        <w:rPr>
+          <w:rFonts w:ascii="Times New Roman" w:hAnsi="Times New Roman" w:cs="Times New Roman"/>
+          <w:b/>
+          <w:bCs/>
+          <w:sz w:val="24"/>
+          <w:szCs w:val="24"/>
+        </w:rPr>
+        <w:t xml:space="preserve"> de matriz coluna para vetor</w:t>
+      </w:r>
+      <w:r>
+        <w:rPr>
+          <w:rFonts w:ascii="Times New Roman" w:hAnsi="Times New Roman" w:cs="Times New Roman"/>
+          <w:sz w:val="24"/>
+          <w:szCs w:val="24"/>
+        </w:rPr>
+        <w:t xml:space="preserve"> (comentei o código </w:t>
+      </w:r>
+      <w:r>
+        <w:rPr>
+          <w:rFonts w:ascii="Times New Roman" w:hAnsi="Times New Roman" w:cs="Times New Roman"/>
+          <w:i/>
+          <w:iCs/>
+          <w:sz w:val="24"/>
+          <w:szCs w:val="24"/>
+        </w:rPr>
+        <w:t>as.matrix()</w:t>
+      </w:r>
+      <w:r>
+        <w:rPr>
+          <w:rFonts w:ascii="Times New Roman" w:hAnsi="Times New Roman" w:cs="Times New Roman"/>
+          <w:sz w:val="24"/>
+          <w:szCs w:val="24"/>
+        </w:rPr>
+        <w:t xml:space="preserve"> que os forçava como matrizes).</w:t>
+      </w:r>
+    </w:p>
+    <w:p>
+      <w:pPr>
+        <w:rPr>
+          <w:rFonts w:ascii="Times New Roman" w:hAnsi="Times New Roman" w:cs="Times New Roman"/>
+          <w:sz w:val="24"/>
+          <w:szCs w:val="24"/>
+        </w:rPr>
+      </w:pPr>
+      <w:r>
+        <w:rPr>
+          <w:rFonts w:ascii="Times New Roman" w:hAnsi="Times New Roman" w:cs="Times New Roman"/>
+          <w:sz w:val="24"/>
+          <w:szCs w:val="24"/>
+        </w:rPr>
+        <w:t>Tempo: de 1.35 minutos (antes) a 1.15 minutos (depois).</w:t>
+      </w:r>
+    </w:p>
+    <w:p>
+      <w:pPr>
+        <w:rPr>
+          <w:rFonts w:ascii="Times New Roman" w:hAnsi="Times New Roman" w:cs="Times New Roman"/>
+          <w:sz w:val="24"/>
+          <w:szCs w:val="24"/>
+        </w:rPr>
+      </w:pPr>
+    </w:p>
+    <w:p>
+      <w:pPr>
+        <w:rPr>
+          <w:rFonts w:ascii="Times New Roman" w:hAnsi="Times New Roman" w:cs="Times New Roman"/>
+          <w:b/>
+          <w:bCs/>
+          <w:sz w:val="28"/>
+          <w:szCs w:val="28"/>
+        </w:rPr>
+      </w:pPr>
+      <w:r>
+        <w:rPr>
+          <w:rFonts w:ascii="Times New Roman" w:hAnsi="Times New Roman" w:cs="Times New Roman"/>
+          <w:b/>
+          <w:bCs/>
+          <w:sz w:val="28"/>
+          <w:szCs w:val="28"/>
+        </w:rPr>
+        <w:t>Versão 4</w:t>
+      </w:r>
+      <w:r>
+        <w:rPr>
+          <w:rFonts w:ascii="Times New Roman" w:hAnsi="Times New Roman" w:cs="Times New Roman"/>
+          <w:b/>
+          <w:bCs/>
+          <w:sz w:val="28"/>
+          <w:szCs w:val="28"/>
+        </w:rPr>
+        <w:t xml:space="preserve"> – </w:t>
+      </w:r>
+      <w:r>
+        <w:rPr>
+          <w:rFonts w:ascii="Times New Roman" w:hAnsi="Times New Roman" w:cs="Times New Roman"/>
+          <w:b/>
+          <w:bCs/>
+          <w:sz w:val="28"/>
+          <w:szCs w:val="28"/>
+        </w:rPr>
+        <w:t xml:space="preserve">cálculo das </w:t>
+      </w:r>
+      <w:r>
+        <w:rPr>
+          <w:rFonts w:ascii="Times New Roman" w:hAnsi="Times New Roman" w:cs="Times New Roman"/>
+          <w:b/>
+          <w:bCs/>
+          <w:sz w:val="28"/>
+          <w:szCs w:val="28"/>
+        </w:rPr>
+        <w:t>distâncias</w:t>
+      </w:r>
+    </w:p>
+    <w:p>
+      <w:pPr>
+        <w:rPr>
+          <w:rFonts w:ascii="Times New Roman" w:hAnsi="Times New Roman" w:cs="Times New Roman"/>
+          <w:sz w:val="24"/>
+          <w:szCs w:val="24"/>
+        </w:rPr>
+      </w:pPr>
+      <w:r>
+        <w:rPr>
+          <w:rFonts w:ascii="Times New Roman" w:hAnsi="Times New Roman" w:cs="Times New Roman"/>
+          <w:sz w:val="24"/>
+          <w:szCs w:val="24"/>
+        </w:rPr>
+        <w:t>Arquivos: mgwnbr_v</w:t>
+      </w:r>
+      <w:r>
+        <w:rPr>
+          <w:rFonts w:ascii="Times New Roman" w:hAnsi="Times New Roman" w:cs="Times New Roman"/>
+          <w:sz w:val="24"/>
+          <w:szCs w:val="24"/>
+        </w:rPr>
+        <w:t>4</w:t>
+      </w:r>
+      <w:r>
+        <w:rPr>
+          <w:rFonts w:ascii="Times New Roman" w:hAnsi="Times New Roman" w:cs="Times New Roman"/>
+          <w:sz w:val="24"/>
+          <w:szCs w:val="24"/>
+        </w:rPr>
+        <w:t>_code; mgwnbr_v</w:t>
+      </w:r>
+      <w:r>
+        <w:rPr>
+          <w:rFonts w:ascii="Times New Roman" w:hAnsi="Times New Roman" w:cs="Times New Roman"/>
+          <w:sz w:val="24"/>
+          <w:szCs w:val="24"/>
+        </w:rPr>
+        <w:t>4</w:t>
+      </w:r>
+      <w:r>
+        <w:rPr>
+          <w:rFonts w:ascii="Times New Roman" w:hAnsi="Times New Roman" w:cs="Times New Roman"/>
+          <w:sz w:val="24"/>
+          <w:szCs w:val="24"/>
+        </w:rPr>
+        <w:t>_tests</w:t>
+      </w:r>
+    </w:p>
+    <w:p>
+      <w:pPr>
+        <w:rPr>
+          <w:rFonts w:ascii="Times New Roman" w:hAnsi="Times New Roman" w:cs="Times New Roman"/>
+          <w:sz w:val="24"/>
+          <w:szCs w:val="24"/>
+        </w:rPr>
+      </w:pPr>
+      <w:r>
+        <w:rPr>
+          <w:rFonts w:ascii="Times New Roman" w:hAnsi="Times New Roman" w:cs="Times New Roman"/>
+          <w:sz w:val="24"/>
+          <w:szCs w:val="24"/>
+        </w:rPr>
+        <w:t>Mudanças:</w:t>
+      </w:r>
+    </w:p>
+    <w:p>
+      <w:pPr>
+        <w:pStyle w:val="PargrafodaLista"/>
+        <w:numPr>
+          <w:ilvl w:val="0"/>
+          <w:numId w:val="4"/>
+        </w:numPr>
+        <w:rPr>
+          <w:rFonts w:ascii="Times New Roman" w:hAnsi="Times New Roman" w:cs="Times New Roman"/>
+          <w:sz w:val="24"/>
+          <w:szCs w:val="24"/>
+        </w:rPr>
+      </w:pPr>
+      <w:r>
+        <w:rPr>
+          <w:rFonts w:ascii="Times New Roman" w:hAnsi="Times New Roman" w:cs="Times New Roman"/>
+          <w:b/>
+          <w:bCs/>
+          <w:sz w:val="24"/>
+          <w:szCs w:val="24"/>
+        </w:rPr>
+        <w:t>Uso da função spDistsN1() do pacote sp em vez do uso da função dist() do R base</w:t>
+      </w:r>
+      <w:r>
+        <w:rPr>
+          <w:rFonts w:ascii="Times New Roman" w:hAnsi="Times New Roman" w:cs="Times New Roman"/>
+          <w:sz w:val="24"/>
+          <w:szCs w:val="24"/>
+        </w:rPr>
+        <w:t xml:space="preserve"> (antes dist() era usada na matriz COORD fora dos </w:t>
+      </w:r>
+      <w:r>
+        <w:rPr>
+          <w:rFonts w:ascii="Times New Roman" w:hAnsi="Times New Roman" w:cs="Times New Roman"/>
+          <w:i/>
+          <w:iCs/>
+          <w:sz w:val="24"/>
+          <w:szCs w:val="24"/>
+        </w:rPr>
+        <w:t>loops for</w:t>
+      </w:r>
+      <w:r>
+        <w:rPr>
+          <w:rFonts w:ascii="Times New Roman" w:hAnsi="Times New Roman" w:cs="Times New Roman"/>
+          <w:sz w:val="24"/>
+          <w:szCs w:val="24"/>
+        </w:rPr>
+        <w:t xml:space="preserve"> e seu resultado convertido em matriz para que as colunas fossem acessadas depois dentro dos </w:t>
+      </w:r>
+      <w:r>
+        <w:rPr>
+          <w:rFonts w:ascii="Times New Roman" w:hAnsi="Times New Roman" w:cs="Times New Roman"/>
+          <w:i/>
+          <w:iCs/>
+          <w:sz w:val="24"/>
+          <w:szCs w:val="24"/>
+        </w:rPr>
+        <w:t>loops</w:t>
+      </w:r>
+      <w:r>
+        <w:rPr>
+          <w:rFonts w:ascii="Times New Roman" w:hAnsi="Times New Roman" w:cs="Times New Roman"/>
+          <w:sz w:val="24"/>
+          <w:szCs w:val="24"/>
+        </w:rPr>
+        <w:t xml:space="preserve">; agora o cálculo é feito diretamente dentro dos </w:t>
+      </w:r>
+      <w:r>
+        <w:rPr>
+          <w:rFonts w:ascii="Times New Roman" w:hAnsi="Times New Roman" w:cs="Times New Roman"/>
+          <w:i/>
+          <w:iCs/>
+          <w:sz w:val="24"/>
+          <w:szCs w:val="24"/>
+        </w:rPr>
+        <w:t>loops</w:t>
+      </w:r>
+      <w:r>
+        <w:rPr>
+          <w:rFonts w:ascii="Times New Roman" w:hAnsi="Times New Roman" w:cs="Times New Roman"/>
+          <w:sz w:val="24"/>
+          <w:szCs w:val="24"/>
+        </w:rPr>
+        <w:t xml:space="preserve"> para cada linha da matriz COORD com a nova função);</w:t>
+      </w:r>
+    </w:p>
+    <w:p>
+      <w:pPr>
+        <w:pStyle w:val="PargrafodaLista"/>
+        <w:numPr>
+          <w:ilvl w:val="0"/>
+          <w:numId w:val="4"/>
+        </w:numPr>
+        <w:rPr>
+          <w:rFonts w:ascii="Times New Roman" w:hAnsi="Times New Roman" w:cs="Times New Roman"/>
+          <w:b/>
+          <w:bCs/>
+          <w:sz w:val="24"/>
+          <w:szCs w:val="24"/>
+        </w:rPr>
+      </w:pPr>
+      <w:r>
+        <w:rPr>
+          <w:rFonts w:ascii="Times New Roman" w:hAnsi="Times New Roman" w:cs="Times New Roman"/>
+          <w:b/>
+          <w:bCs/>
+          <w:sz w:val="24"/>
+          <w:szCs w:val="24"/>
+        </w:rPr>
+        <w:t xml:space="preserve">A distância máxima entre dois pontos dos dados passou a ser salva dentro do </w:t>
+      </w:r>
+      <w:r>
+        <w:rPr>
+          <w:rFonts w:ascii="Times New Roman" w:hAnsi="Times New Roman" w:cs="Times New Roman"/>
+          <w:b/>
+          <w:bCs/>
+          <w:i/>
+          <w:iCs/>
+          <w:sz w:val="24"/>
+          <w:szCs w:val="24"/>
+        </w:rPr>
+        <w:t>loop</w:t>
+      </w:r>
+      <w:r>
+        <w:rPr>
+          <w:rFonts w:ascii="Times New Roman" w:hAnsi="Times New Roman" w:cs="Times New Roman"/>
+          <w:b/>
+          <w:bCs/>
+          <w:sz w:val="24"/>
+          <w:szCs w:val="24"/>
+        </w:rPr>
+        <w:t xml:space="preserve"> em vez de ser acessada pelo resultado da função dist() fora do </w:t>
+      </w:r>
+      <w:r>
+        <w:rPr>
+          <w:rFonts w:ascii="Times New Roman" w:hAnsi="Times New Roman" w:cs="Times New Roman"/>
+          <w:b/>
+          <w:bCs/>
+          <w:i/>
+          <w:iCs/>
+          <w:sz w:val="24"/>
+          <w:szCs w:val="24"/>
+        </w:rPr>
+        <w:t>loop</w:t>
+      </w:r>
+      <w:r>
+        <w:rPr>
+          <w:rFonts w:ascii="Times New Roman" w:hAnsi="Times New Roman" w:cs="Times New Roman"/>
+          <w:b/>
+          <w:bCs/>
+          <w:sz w:val="24"/>
+          <w:szCs w:val="24"/>
+        </w:rPr>
+        <w:t xml:space="preserve"> </w:t>
+      </w:r>
+      <w:r>
+        <w:rPr>
+          <w:rFonts w:ascii="Times New Roman" w:hAnsi="Times New Roman" w:cs="Times New Roman"/>
+          <w:sz w:val="24"/>
+          <w:szCs w:val="24"/>
+        </w:rPr>
+        <w:t>(essa alteração foi consequência da anterior).</w:t>
+      </w:r>
+    </w:p>
+    <w:p>
+      <w:pPr>
+        <w:rPr>
+          <w:rFonts w:ascii="Times New Roman" w:hAnsi="Times New Roman" w:cs="Times New Roman"/>
+          <w:sz w:val="24"/>
+          <w:szCs w:val="24"/>
+        </w:rPr>
+      </w:pPr>
+      <w:r>
+        <w:rPr>
+          <w:rFonts w:ascii="Times New Roman" w:hAnsi="Times New Roman" w:cs="Times New Roman"/>
+          <w:sz w:val="24"/>
+          <w:szCs w:val="24"/>
+        </w:rPr>
+        <w:t>Tempo: de 1.15 minutos (antes) para 8 segundos.</w:t>
+      </w:r>
+    </w:p>
+    <w:p>
+      <w:pPr>
+        <w:rPr>
+          <w:rFonts w:ascii="Times New Roman" w:hAnsi="Times New Roman" w:cs="Times New Roman"/>
+          <w:sz w:val="24"/>
+          <w:szCs w:val="24"/>
+        </w:rPr>
+      </w:pPr>
+    </w:p>
+    <w:p>
+      <w:pPr>
+        <w:rPr>
+          <w:rFonts w:ascii="Times New Roman" w:hAnsi="Times New Roman" w:cs="Times New Roman"/>
+          <w:b/>
+          <w:bCs/>
+          <w:sz w:val="28"/>
+          <w:szCs w:val="28"/>
+        </w:rPr>
+      </w:pPr>
+      <w:r>
+        <w:rPr>
+          <w:rFonts w:ascii="Times New Roman" w:hAnsi="Times New Roman" w:cs="Times New Roman"/>
+          <w:b/>
+          <w:bCs/>
+          <w:sz w:val="28"/>
+          <w:szCs w:val="28"/>
+        </w:rPr>
+        <w:lastRenderedPageBreak/>
+        <w:t xml:space="preserve">Versão </w:t>
+      </w:r>
+      <w:r>
+        <w:rPr>
+          <w:rFonts w:ascii="Times New Roman" w:hAnsi="Times New Roman" w:cs="Times New Roman"/>
+          <w:b/>
+          <w:bCs/>
+          <w:sz w:val="28"/>
+          <w:szCs w:val="28"/>
+        </w:rPr>
+        <w:t>5</w:t>
+      </w:r>
+      <w:r>
+        <w:rPr>
+          <w:rFonts w:ascii="Times New Roman" w:hAnsi="Times New Roman" w:cs="Times New Roman"/>
+          <w:b/>
+          <w:bCs/>
+          <w:sz w:val="28"/>
+          <w:szCs w:val="28"/>
+        </w:rPr>
+        <w:t xml:space="preserve"> – </w:t>
+      </w:r>
+      <w:r>
+        <w:rPr>
+          <w:rFonts w:ascii="Times New Roman" w:hAnsi="Times New Roman" w:cs="Times New Roman"/>
+          <w:b/>
+          <w:bCs/>
+          <w:sz w:val="28"/>
+          <w:szCs w:val="28"/>
+        </w:rPr>
+        <w:t>adequação ao formato exigido pelo CRAN</w:t>
+      </w:r>
+    </w:p>
+    <w:p>
+      <w:pPr>
+        <w:rPr>
+          <w:rFonts w:ascii="Times New Roman" w:hAnsi="Times New Roman" w:cs="Times New Roman"/>
+          <w:sz w:val="24"/>
+          <w:szCs w:val="24"/>
+        </w:rPr>
+      </w:pPr>
+      <w:r>
+        <w:rPr>
+          <w:rFonts w:ascii="Times New Roman" w:hAnsi="Times New Roman" w:cs="Times New Roman"/>
+          <w:sz w:val="24"/>
+          <w:szCs w:val="24"/>
+        </w:rPr>
+        <w:t>Arquivos: mgwnbr_v</w:t>
+      </w:r>
+      <w:r>
+        <w:rPr>
+          <w:rFonts w:ascii="Times New Roman" w:hAnsi="Times New Roman" w:cs="Times New Roman"/>
+          <w:sz w:val="24"/>
+          <w:szCs w:val="24"/>
+        </w:rPr>
+        <w:t>5</w:t>
+      </w:r>
+      <w:r>
+        <w:rPr>
+          <w:rFonts w:ascii="Times New Roman" w:hAnsi="Times New Roman" w:cs="Times New Roman"/>
+          <w:sz w:val="24"/>
+          <w:szCs w:val="24"/>
+        </w:rPr>
+        <w:t>_code; mgwnbr_v</w:t>
+      </w:r>
+      <w:r>
+        <w:rPr>
+          <w:rFonts w:ascii="Times New Roman" w:hAnsi="Times New Roman" w:cs="Times New Roman"/>
+          <w:sz w:val="24"/>
+          <w:szCs w:val="24"/>
+        </w:rPr>
+        <w:t>5</w:t>
+      </w:r>
+      <w:r>
+        <w:rPr>
+          <w:rFonts w:ascii="Times New Roman" w:hAnsi="Times New Roman" w:cs="Times New Roman"/>
+          <w:sz w:val="24"/>
+          <w:szCs w:val="24"/>
+        </w:rPr>
+        <w:t>_tests</w:t>
+      </w:r>
+    </w:p>
+    <w:p>
+      <w:pPr>
+        <w:rPr>
+          <w:rFonts w:ascii="Times New Roman" w:hAnsi="Times New Roman" w:cs="Times New Roman"/>
+          <w:sz w:val="24"/>
+          <w:szCs w:val="24"/>
+        </w:rPr>
+      </w:pPr>
+      <w:r>
+        <w:rPr>
+          <w:rFonts w:ascii="Times New Roman" w:hAnsi="Times New Roman" w:cs="Times New Roman"/>
+          <w:sz w:val="24"/>
+          <w:szCs w:val="24"/>
+        </w:rPr>
+        <w:t>Mudanças:</w:t>
+      </w:r>
+    </w:p>
+    <w:p>
+      <w:pPr>
+        <w:pStyle w:val="PargrafodaLista"/>
+        <w:numPr>
+          <w:ilvl w:val="0"/>
+          <w:numId w:val="5"/>
+        </w:numPr>
+        <w:rPr>
+          <w:rFonts w:ascii="Times New Roman" w:hAnsi="Times New Roman" w:cs="Times New Roman"/>
+          <w:sz w:val="24"/>
+          <w:szCs w:val="24"/>
+        </w:rPr>
+      </w:pPr>
+      <w:r>
+        <w:rPr>
+          <w:rFonts w:ascii="Times New Roman" w:hAnsi="Times New Roman" w:cs="Times New Roman"/>
+          <w:b/>
+          <w:bCs/>
+          <w:sz w:val="24"/>
+          <w:szCs w:val="24"/>
+        </w:rPr>
+        <w:t>Adição do unlist() aos objetos que são criados através de colunas dos dados (data[, col])</w:t>
+      </w:r>
+      <w:r>
+        <w:rPr>
+          <w:rFonts w:ascii="Times New Roman" w:hAnsi="Times New Roman" w:cs="Times New Roman"/>
+          <w:sz w:val="24"/>
+          <w:szCs w:val="24"/>
+        </w:rPr>
+        <w:t xml:space="preserve"> (garante que os objetos sejam vetores para qualquer conjunto de dados);</w:t>
+      </w:r>
+    </w:p>
+    <w:p>
+      <w:pPr>
+        <w:pStyle w:val="PargrafodaLista"/>
+        <w:numPr>
+          <w:ilvl w:val="0"/>
+          <w:numId w:val="5"/>
+        </w:numPr>
+        <w:rPr>
+          <w:rFonts w:ascii="Times New Roman" w:hAnsi="Times New Roman" w:cs="Times New Roman"/>
+          <w:sz w:val="24"/>
+          <w:szCs w:val="24"/>
+        </w:rPr>
+      </w:pPr>
+      <w:r>
+        <w:rPr>
+          <w:rFonts w:ascii="Times New Roman" w:hAnsi="Times New Roman" w:cs="Times New Roman"/>
+          <w:b/>
+          <w:bCs/>
+          <w:sz w:val="24"/>
+          <w:szCs w:val="24"/>
+        </w:rPr>
+        <w:t>Adição do sp:: no uso da função spDistsN1()</w:t>
+      </w:r>
+      <w:r>
+        <w:rPr>
+          <w:rFonts w:ascii="Times New Roman" w:hAnsi="Times New Roman" w:cs="Times New Roman"/>
+          <w:sz w:val="24"/>
+          <w:szCs w:val="24"/>
+        </w:rPr>
+        <w:t>;</w:t>
+      </w:r>
+    </w:p>
+    <w:p>
+      <w:pPr>
+        <w:pStyle w:val="PargrafodaLista"/>
+        <w:numPr>
+          <w:ilvl w:val="0"/>
+          <w:numId w:val="5"/>
+        </w:numPr>
+        <w:rPr>
+          <w:rFonts w:ascii="Times New Roman" w:hAnsi="Times New Roman" w:cs="Times New Roman"/>
+          <w:sz w:val="24"/>
+          <w:szCs w:val="24"/>
+        </w:rPr>
+      </w:pPr>
+      <w:r>
+        <w:rPr>
+          <w:rFonts w:ascii="Times New Roman" w:hAnsi="Times New Roman" w:cs="Times New Roman"/>
+          <w:b/>
+          <w:bCs/>
+          <w:sz w:val="24"/>
+          <w:szCs w:val="24"/>
+        </w:rPr>
+        <w:t>Reversão da forma de acesso à distância máxima entre dois pontos</w:t>
+      </w:r>
+      <w:r>
+        <w:rPr>
+          <w:rFonts w:ascii="Times New Roman" w:hAnsi="Times New Roman" w:cs="Times New Roman"/>
+          <w:sz w:val="24"/>
+          <w:szCs w:val="24"/>
+        </w:rPr>
+        <w:t xml:space="preserve"> (na versão 4 passou a ser salva dentro do loop, na versão 5 isso não é mais feito e a funçã dist() volta a ser utilizada DEPOIS dos loops for, somente para calcular essa distância máxima);</w:t>
+      </w:r>
+    </w:p>
+    <w:p>
+      <w:pPr>
+        <w:pStyle w:val="PargrafodaLista"/>
+        <w:numPr>
+          <w:ilvl w:val="0"/>
+          <w:numId w:val="5"/>
+        </w:numPr>
+        <w:rPr>
+          <w:rFonts w:ascii="Times New Roman" w:hAnsi="Times New Roman" w:cs="Times New Roman"/>
+          <w:sz w:val="24"/>
+          <w:szCs w:val="24"/>
+        </w:rPr>
+      </w:pPr>
+      <w:r>
+        <w:rPr>
+          <w:rFonts w:ascii="Times New Roman" w:hAnsi="Times New Roman" w:cs="Times New Roman"/>
+          <w:b/>
+          <w:bCs/>
+          <w:sz w:val="24"/>
+          <w:szCs w:val="24"/>
+        </w:rPr>
+        <w:t>Prints dos elementos foram suspensos e apenas o</w:t>
+      </w:r>
+      <w:r>
+        <w:rPr>
+          <w:rFonts w:ascii="Times New Roman" w:hAnsi="Times New Roman" w:cs="Times New Roman"/>
+          <w:sz w:val="24"/>
+          <w:szCs w:val="24"/>
+        </w:rPr>
+        <w:t xml:space="preserve"> “</w:t>
+      </w:r>
+      <w:r>
+        <w:rPr>
+          <w:rStyle w:val="pl-pds"/>
+          <w:rFonts w:ascii="Consolas" w:hAnsi="Consolas"/>
+          <w:color w:val="0A3069"/>
+          <w:sz w:val="18"/>
+          <w:szCs w:val="18"/>
+          <w:shd w:val="clear" w:color="auto" w:fill="E6FFEC"/>
+        </w:rPr>
+        <w:t>"</w:t>
+      </w:r>
+      <w:r>
+        <w:rPr>
+          <w:rFonts w:ascii="Consolas" w:hAnsi="Consolas"/>
+          <w:color w:val="0A3069"/>
+          <w:sz w:val="18"/>
+          <w:szCs w:val="18"/>
+          <w:shd w:val="clear" w:color="auto" w:fill="E6FFEC"/>
+        </w:rPr>
+        <w:t xml:space="preserve">NOTE: The denominator degrees of freedom for the t tests is </w:t>
+      </w:r>
+      <w:r>
+        <w:rPr>
+          <w:rFonts w:ascii="Consolas" w:hAnsi="Consolas"/>
+          <w:color w:val="0A3069"/>
+          <w:sz w:val="18"/>
+          <w:szCs w:val="18"/>
+          <w:shd w:val="clear" w:color="auto" w:fill="E6FFEC"/>
+        </w:rPr>
+        <w:t>---.</w:t>
+      </w:r>
+      <w:r>
+        <w:rPr>
+          <w:rStyle w:val="pl-pds"/>
+          <w:rFonts w:ascii="Consolas" w:hAnsi="Consolas"/>
+          <w:color w:val="0A3069"/>
+          <w:sz w:val="18"/>
+          <w:szCs w:val="18"/>
+          <w:shd w:val="clear" w:color="auto" w:fill="E6FFEC"/>
+        </w:rPr>
+        <w:t>"</w:t>
+      </w:r>
+      <w:r>
+        <w:rPr>
+          <w:rFonts w:ascii="Times New Roman" w:hAnsi="Times New Roman" w:cs="Times New Roman"/>
+          <w:sz w:val="24"/>
+          <w:szCs w:val="24"/>
+        </w:rPr>
+        <w:t xml:space="preserve"> </w:t>
+      </w:r>
+      <w:r>
+        <w:rPr>
+          <w:rFonts w:ascii="Times New Roman" w:hAnsi="Times New Roman" w:cs="Times New Roman"/>
+          <w:b/>
+          <w:bCs/>
+          <w:sz w:val="24"/>
+          <w:szCs w:val="24"/>
+        </w:rPr>
+        <w:t>ficou como message().</w:t>
+      </w:r>
+    </w:p>
+    <w:p>
+      <w:pPr>
+        <w:rPr>
+          <w:rFonts w:ascii="Times New Roman" w:hAnsi="Times New Roman" w:cs="Times New Roman"/>
+          <w:sz w:val="24"/>
+          <w:szCs w:val="24"/>
+        </w:rPr>
+      </w:pPr>
+      <w:r>
+        <w:rPr>
+          <w:rFonts w:ascii="Times New Roman" w:hAnsi="Times New Roman" w:cs="Times New Roman"/>
+          <w:sz w:val="24"/>
+          <w:szCs w:val="24"/>
+        </w:rPr>
+        <w:t>Tempo:</w:t>
+      </w:r>
+    </w:p>
+    <w:p>
+      <w:pPr>
+        <w:rPr>
+          <w:rFonts w:ascii="Times New Roman" w:hAnsi="Times New Roman" w:cs="Times New Roman"/>
+          <w:sz w:val="24"/>
+          <w:szCs w:val="24"/>
+        </w:rPr>
+      </w:pPr>
+    </w:p>
+    <w:p>
+      <w:pPr>
+        <w:rPr>
+          <w:rFonts w:ascii="Times New Roman" w:hAnsi="Times New Roman" w:cs="Times New Roman"/>
+          <w:b/>
+          <w:bCs/>
+          <w:sz w:val="28"/>
+          <w:szCs w:val="28"/>
+        </w:rPr>
+      </w:pPr>
+      <w:r>
+        <w:rPr>
+          <w:rFonts w:ascii="Times New Roman" w:hAnsi="Times New Roman" w:cs="Times New Roman"/>
+          <w:b/>
+          <w:bCs/>
+          <w:sz w:val="28"/>
+          <w:szCs w:val="28"/>
+        </w:rPr>
+        <w:t xml:space="preserve">Versão </w:t>
+      </w:r>
+      <w:r>
+        <w:rPr>
+          <w:rFonts w:ascii="Times New Roman" w:hAnsi="Times New Roman" w:cs="Times New Roman"/>
+          <w:b/>
+          <w:bCs/>
+          <w:sz w:val="28"/>
+          <w:szCs w:val="28"/>
+        </w:rPr>
+        <w:t>6</w:t>
+      </w:r>
+      <w:r>
+        <w:rPr>
+          <w:rFonts w:ascii="Times New Roman" w:hAnsi="Times New Roman" w:cs="Times New Roman"/>
+          <w:b/>
+          <w:bCs/>
+          <w:sz w:val="28"/>
+          <w:szCs w:val="28"/>
+        </w:rPr>
+        <w:t xml:space="preserve"> – </w:t>
+      </w:r>
+      <w:r>
+        <w:rPr>
+          <w:rFonts w:ascii="Times New Roman" w:hAnsi="Times New Roman" w:cs="Times New Roman"/>
+          <w:b/>
+          <w:bCs/>
+          <w:sz w:val="28"/>
+          <w:szCs w:val="28"/>
+        </w:rPr>
+        <w:t>escopo das variáveis</w:t>
+      </w:r>
+    </w:p>
+    <w:p>
+      <w:pPr>
+        <w:rPr>
+          <w:rFonts w:ascii="Times New Roman" w:hAnsi="Times New Roman" w:cs="Times New Roman"/>
+          <w:sz w:val="24"/>
+          <w:szCs w:val="24"/>
+        </w:rPr>
+      </w:pPr>
+      <w:r>
+        <w:rPr>
+          <w:rFonts w:ascii="Times New Roman" w:hAnsi="Times New Roman" w:cs="Times New Roman"/>
+          <w:sz w:val="24"/>
+          <w:szCs w:val="24"/>
+        </w:rPr>
+        <w:t>Arquivos: mgwnbr_v</w:t>
+      </w:r>
+      <w:r>
+        <w:rPr>
+          <w:rFonts w:ascii="Times New Roman" w:hAnsi="Times New Roman" w:cs="Times New Roman"/>
+          <w:sz w:val="24"/>
+          <w:szCs w:val="24"/>
+        </w:rPr>
+        <w:t>6</w:t>
+      </w:r>
+      <w:r>
+        <w:rPr>
+          <w:rFonts w:ascii="Times New Roman" w:hAnsi="Times New Roman" w:cs="Times New Roman"/>
+          <w:sz w:val="24"/>
+          <w:szCs w:val="24"/>
+        </w:rPr>
+        <w:t>_code; mgwnbr_v</w:t>
+      </w:r>
+      <w:r>
+        <w:rPr>
+          <w:rFonts w:ascii="Times New Roman" w:hAnsi="Times New Roman" w:cs="Times New Roman"/>
+          <w:sz w:val="24"/>
+          <w:szCs w:val="24"/>
+        </w:rPr>
+        <w:t>6</w:t>
+      </w:r>
+      <w:r>
+        <w:rPr>
+          <w:rFonts w:ascii="Times New Roman" w:hAnsi="Times New Roman" w:cs="Times New Roman"/>
+          <w:sz w:val="24"/>
+          <w:szCs w:val="24"/>
+        </w:rPr>
+        <w:t>_tests</w:t>
+      </w:r>
+    </w:p>
+    <w:p>
+      <w:pPr>
+        <w:rPr>
+          <w:rFonts w:ascii="Times New Roman" w:hAnsi="Times New Roman" w:cs="Times New Roman"/>
+          <w:sz w:val="24"/>
+          <w:szCs w:val="24"/>
+        </w:rPr>
+      </w:pPr>
+      <w:r>
+        <w:rPr>
+          <w:rFonts w:ascii="Times New Roman" w:hAnsi="Times New Roman" w:cs="Times New Roman"/>
+          <w:sz w:val="24"/>
+          <w:szCs w:val="24"/>
+        </w:rPr>
+        <w:t>Mudanças:</w:t>
+      </w:r>
+    </w:p>
+    <w:p>
+      <w:pPr>
+        <w:pStyle w:val="PargrafodaLista"/>
+        <w:numPr>
+          <w:ilvl w:val="0"/>
+          <w:numId w:val="6"/>
+        </w:numPr>
+        <w:rPr>
+          <w:rFonts w:ascii="Times New Roman" w:hAnsi="Times New Roman" w:cs="Times New Roman"/>
+          <w:sz w:val="24"/>
+          <w:szCs w:val="24"/>
+        </w:rPr>
+      </w:pPr>
+      <w:r>
+        <w:rPr>
+          <w:rFonts w:ascii="Times New Roman" w:hAnsi="Times New Roman" w:cs="Times New Roman"/>
+          <w:sz w:val="24"/>
+          <w:szCs w:val="24"/>
+        </w:rPr>
+        <w:t>Exclusão de todas os operadores globais (&lt;&lt;-), não existem mais variáveis globais (exigência do CRAN);</w:t>
+      </w:r>
+    </w:p>
+    <w:p>
+      <w:pPr>
+        <w:pStyle w:val="PargrafodaLista"/>
+        <w:numPr>
+          <w:ilvl w:val="0"/>
+          <w:numId w:val="6"/>
+        </w:numPr>
+        <w:rPr>
+          <w:rFonts w:ascii="Times New Roman" w:hAnsi="Times New Roman" w:cs="Times New Roman"/>
+          <w:sz w:val="24"/>
+          <w:szCs w:val="24"/>
+        </w:rPr>
+      </w:pPr>
+      <w:r>
+        <w:rPr>
+          <w:rFonts w:ascii="Times New Roman" w:hAnsi="Times New Roman" w:cs="Times New Roman"/>
+          <w:sz w:val="24"/>
+          <w:szCs w:val="24"/>
+        </w:rPr>
+        <w:t xml:space="preserve">As variáveis que </w:t>
+      </w:r>
+      <w:r>
+        <w:rPr>
+          <w:rFonts w:ascii="Times New Roman" w:hAnsi="Times New Roman" w:cs="Times New Roman"/>
+          <w:sz w:val="24"/>
+          <w:szCs w:val="24"/>
+        </w:rPr>
+        <w:t>são criadas dentro da mgwnbr() e depois são alteradas dentro das funções internas (com necessidade de que essas alterações atinjam o escopo da mgwnbr) sofrem alterações a partir da função assign() com parent.frame</w:t>
+      </w:r>
+      <w:r>
+        <w:rPr>
+          <w:rFonts w:ascii="Times New Roman" w:hAnsi="Times New Roman" w:cs="Times New Roman"/>
+          <w:sz w:val="24"/>
+          <w:szCs w:val="24"/>
+        </w:rPr>
+        <w:t>;</w:t>
+      </w:r>
+    </w:p>
+    <w:p>
+      <w:pPr>
+        <w:pStyle w:val="PargrafodaLista"/>
+        <w:numPr>
+          <w:ilvl w:val="0"/>
+          <w:numId w:val="6"/>
+        </w:numPr>
+        <w:rPr>
+          <w:rFonts w:ascii="Times New Roman" w:hAnsi="Times New Roman" w:cs="Times New Roman"/>
+          <w:sz w:val="24"/>
+          <w:szCs w:val="24"/>
+        </w:rPr>
+      </w:pPr>
+      <w:r>
+        <w:rPr>
+          <w:rFonts w:ascii="Times New Roman" w:hAnsi="Times New Roman" w:cs="Times New Roman"/>
+          <w:sz w:val="24"/>
+          <w:szCs w:val="24"/>
+        </w:rPr>
+        <w:t>Um caso particular da mudança acima são as variáveis modificadas na cv(), pois essa função é chamada dentro da função GSS(). Então, o parent.frame nesse caso é a própria GSS, não a mgwnbr. Por isso, foi necessário acrescentar uma linha de código com um assign(“obj”, obj, envir=parent.frame()) após cada chamada da cv na GSS, garantindo que seu valor mais recente seja atualizado no escopo da mgwnbr.</w:t>
+      </w:r>
+    </w:p>
+    <w:p>
+      <w:pPr>
+        <w:rPr>
+          <w:rFonts w:ascii="Times New Roman" w:hAnsi="Times New Roman" w:cs="Times New Roman"/>
+          <w:sz w:val="24"/>
+          <w:szCs w:val="24"/>
+        </w:rPr>
+      </w:pPr>
+      <w:r>
+        <w:rPr>
+          <w:rFonts w:ascii="Times New Roman" w:hAnsi="Times New Roman" w:cs="Times New Roman"/>
+          <w:sz w:val="24"/>
+          <w:szCs w:val="24"/>
+        </w:rPr>
+        <w:t>Tempo:</w:t>
       </w:r>
     </w:p>
     <w:sectPr>
@@ -591,6 +1692,359 @@
 <file path=word/numbering.xml><?xml version="1.0" encoding="utf-8"?>
 <w:numbering xmlns:wpc="http://schemas.microsoft.com/office/word/2010/wordprocessingCanvas" xmlns:cx="http://schemas.microsoft.com/office/drawing/2014/chartex" xmlns:cx1="http://schemas.microsoft.com/office/drawing/2015/9/8/chartex" xmlns:cx2="http://schemas.microsoft.com/office/drawing/2015/10/21/chartex" xmlns:cx3="http://schemas.microsoft.com/office/drawing/2016/5/9/chartex" xmlns:cx4="http://schemas.microsoft.com/office/drawing/2016/5/10/chartex" xmlns:cx5="http://schemas.microsoft.com/office/drawing/2016/5/11/chartex" xmlns:cx6="http://schemas.microsoft.com/office/drawing/2016/5/12/chartex" xmlns:cx7="http://schemas.microsoft.com/office/drawing/2016/5/13/chartex" xmlns:cx8="http://schemas.microsoft.com/office/drawing/2016/5/14/chartex" xmlns:mc="http://schemas.openxmlformats.org/markup-compatibility/2006" xmlns:aink="http://schemas.microsoft.com/office/drawing/2016/ink" xmlns:am3d="http://schemas.microsoft.com/office/drawing/2017/model3d" xmlns:o="urn:schemas-microsoft-com:office:office" xmlns:oel="http://schemas.microsoft.com/office/2019/extlst" xmlns:r="http://schemas.openxmlformats.org/officeDocument/2006/relationships" xmlns:m="http://schemas.openxmlformats.org/officeDocument/2006/math" xmlns:v="urn:schemas-microsoft-com:vml" xmlns:wp14="http://schemas.microsoft.com/office/word/2010/wordprocessingDrawing" xmlns:wp="http://schemas.openxmlformats.org/drawingml/2006/wordprocessingDrawing" xmlns:w10="urn:schemas-microsoft-com:office:word" xmlns:w="http://schemas.openxmlformats.org/wordprocessingml/2006/main" xmlns:w14="http://schemas.microsoft.com/office/word/2010/wordml" xmlns:w15="http://schemas.microsoft.com/office/word/2012/wordml" xmlns:w16cex="http://schemas.microsoft.com/office/word/2018/wordml/cex" xmlns:w16cid="http://schemas.microsoft.com/office/word/2016/wordml/cid" xmlns:w16="http://schemas.microsoft.com/office/word/2018/wordml" xmlns:w16sdtdh="http://schemas.microsoft.com/office/word/2020/wordml/sdtdatahash" xmlns:w16se="http://schemas.microsoft.com/office/word/2015/wordml/symex" xmlns:wpg="http://schemas.microsoft.com/office/word/2010/wordprocessingGroup" xmlns:wpi="http://schemas.microsoft.com/office/word/2010/wordprocessingInk" xmlns:wne="http://schemas.microsoft.com/office/word/2006/wordml" xmlns:wps="http://schemas.microsoft.com/office/word/2010/wordprocessingShape" mc:Ignorable="w14 w15 w16se w16cid w16 w16cex w16sdtdh wp14">
   <w:abstractNum w:abstractNumId="0" w15:restartNumberingAfterBreak="0">
+    <w:nsid w:val="1372324D"/>
+    <w:multiLevelType w:val="hybridMultilevel"/>
+    <w:tmpl w:val="9FE833AE"/>
+    <w:lvl w:ilvl="0" w:tplc="22EE8374">
+      <w:start w:val="1"/>
+      <w:numFmt w:val="decimal"/>
+      <w:lvlText w:val="%1-"/>
+      <w:lvlJc w:val="left"/>
+      <w:pPr>
+        <w:ind w:left="720" w:hanging="360"/>
+      </w:pPr>
+      <w:rPr>
+        <w:rFonts w:hint="default"/>
+      </w:rPr>
+    </w:lvl>
+    <w:lvl w:ilvl="1" w:tplc="04160019" w:tentative="1">
+      <w:start w:val="1"/>
+      <w:numFmt w:val="lowerLetter"/>
+      <w:lvlText w:val="%2."/>
+      <w:lvlJc w:val="left"/>
+      <w:pPr>
+        <w:ind w:left="1440" w:hanging="360"/>
+      </w:pPr>
+    </w:lvl>
+    <w:lvl w:ilvl="2" w:tplc="0416001B" w:tentative="1">
+      <w:start w:val="1"/>
+      <w:numFmt w:val="lowerRoman"/>
+      <w:lvlText w:val="%3."/>
+      <w:lvlJc w:val="right"/>
+      <w:pPr>
+        <w:ind w:left="2160" w:hanging="180"/>
+      </w:pPr>
+    </w:lvl>
+    <w:lvl w:ilvl="3" w:tplc="0416000F" w:tentative="1">
+      <w:start w:val="1"/>
+      <w:numFmt w:val="decimal"/>
+      <w:lvlText w:val="%4."/>
+      <w:lvlJc w:val="left"/>
+      <w:pPr>
+        <w:ind w:left="2880" w:hanging="360"/>
+      </w:pPr>
+    </w:lvl>
+    <w:lvl w:ilvl="4" w:tplc="04160019" w:tentative="1">
+      <w:start w:val="1"/>
+      <w:numFmt w:val="lowerLetter"/>
+      <w:lvlText w:val="%5."/>
+      <w:lvlJc w:val="left"/>
+      <w:pPr>
+        <w:ind w:left="3600" w:hanging="360"/>
+      </w:pPr>
+    </w:lvl>
+    <w:lvl w:ilvl="5" w:tplc="0416001B" w:tentative="1">
+      <w:start w:val="1"/>
+      <w:numFmt w:val="lowerRoman"/>
+      <w:lvlText w:val="%6."/>
+      <w:lvlJc w:val="right"/>
+      <w:pPr>
+        <w:ind w:left="4320" w:hanging="180"/>
+      </w:pPr>
+    </w:lvl>
+    <w:lvl w:ilvl="6" w:tplc="0416000F" w:tentative="1">
+      <w:start w:val="1"/>
+      <w:numFmt w:val="decimal"/>
+      <w:lvlText w:val="%7."/>
+      <w:lvlJc w:val="left"/>
+      <w:pPr>
+        <w:ind w:left="5040" w:hanging="360"/>
+      </w:pPr>
+    </w:lvl>
+    <w:lvl w:ilvl="7" w:tplc="04160019" w:tentative="1">
+      <w:start w:val="1"/>
+      <w:numFmt w:val="lowerLetter"/>
+      <w:lvlText w:val="%8."/>
+      <w:lvlJc w:val="left"/>
+      <w:pPr>
+        <w:ind w:left="5760" w:hanging="360"/>
+      </w:pPr>
+    </w:lvl>
+    <w:lvl w:ilvl="8" w:tplc="0416001B" w:tentative="1">
+      <w:start w:val="1"/>
+      <w:numFmt w:val="lowerRoman"/>
+      <w:lvlText w:val="%9."/>
+      <w:lvlJc w:val="right"/>
+      <w:pPr>
+        <w:ind w:left="6480" w:hanging="180"/>
+      </w:pPr>
+    </w:lvl>
+  </w:abstractNum>
+  <w:abstractNum w:abstractNumId="1" w15:restartNumberingAfterBreak="0">
+    <w:nsid w:val="1D992788"/>
+    <w:multiLevelType w:val="hybridMultilevel"/>
+    <w:tmpl w:val="A2341916"/>
+    <w:lvl w:ilvl="0" w:tplc="0416000F">
+      <w:start w:val="1"/>
+      <w:numFmt w:val="decimal"/>
+      <w:lvlText w:val="%1."/>
+      <w:lvlJc w:val="left"/>
+      <w:pPr>
+        <w:ind w:left="720" w:hanging="360"/>
+      </w:pPr>
+    </w:lvl>
+    <w:lvl w:ilvl="1" w:tplc="04160019" w:tentative="1">
+      <w:start w:val="1"/>
+      <w:numFmt w:val="lowerLetter"/>
+      <w:lvlText w:val="%2."/>
+      <w:lvlJc w:val="left"/>
+      <w:pPr>
+        <w:ind w:left="1440" w:hanging="360"/>
+      </w:pPr>
+    </w:lvl>
+    <w:lvl w:ilvl="2" w:tplc="0416001B" w:tentative="1">
+      <w:start w:val="1"/>
+      <w:numFmt w:val="lowerRoman"/>
+      <w:lvlText w:val="%3."/>
+      <w:lvlJc w:val="right"/>
+      <w:pPr>
+        <w:ind w:left="2160" w:hanging="180"/>
+      </w:pPr>
+    </w:lvl>
+    <w:lvl w:ilvl="3" w:tplc="0416000F" w:tentative="1">
+      <w:start w:val="1"/>
+      <w:numFmt w:val="decimal"/>
+      <w:lvlText w:val="%4."/>
+      <w:lvlJc w:val="left"/>
+      <w:pPr>
+        <w:ind w:left="2880" w:hanging="360"/>
+      </w:pPr>
+    </w:lvl>
+    <w:lvl w:ilvl="4" w:tplc="04160019" w:tentative="1">
+      <w:start w:val="1"/>
+      <w:numFmt w:val="lowerLetter"/>
+      <w:lvlText w:val="%5."/>
+      <w:lvlJc w:val="left"/>
+      <w:pPr>
+        <w:ind w:left="3600" w:hanging="360"/>
+      </w:pPr>
+    </w:lvl>
+    <w:lvl w:ilvl="5" w:tplc="0416001B" w:tentative="1">
+      <w:start w:val="1"/>
+      <w:numFmt w:val="lowerRoman"/>
+      <w:lvlText w:val="%6."/>
+      <w:lvlJc w:val="right"/>
+      <w:pPr>
+        <w:ind w:left="4320" w:hanging="180"/>
+      </w:pPr>
+    </w:lvl>
+    <w:lvl w:ilvl="6" w:tplc="0416000F" w:tentative="1">
+      <w:start w:val="1"/>
+      <w:numFmt w:val="decimal"/>
+      <w:lvlText w:val="%7."/>
+      <w:lvlJc w:val="left"/>
+      <w:pPr>
+        <w:ind w:left="5040" w:hanging="360"/>
+      </w:pPr>
+    </w:lvl>
+    <w:lvl w:ilvl="7" w:tplc="04160019" w:tentative="1">
+      <w:start w:val="1"/>
+      <w:numFmt w:val="lowerLetter"/>
+      <w:lvlText w:val="%8."/>
+      <w:lvlJc w:val="left"/>
+      <w:pPr>
+        <w:ind w:left="5760" w:hanging="360"/>
+      </w:pPr>
+    </w:lvl>
+    <w:lvl w:ilvl="8" w:tplc="0416001B" w:tentative="1">
+      <w:start w:val="1"/>
+      <w:numFmt w:val="lowerRoman"/>
+      <w:lvlText w:val="%9."/>
+      <w:lvlJc w:val="right"/>
+      <w:pPr>
+        <w:ind w:left="6480" w:hanging="180"/>
+      </w:pPr>
+    </w:lvl>
+  </w:abstractNum>
+  <w:abstractNum w:abstractNumId="2" w15:restartNumberingAfterBreak="0">
+    <w:nsid w:val="4105143E"/>
+    <w:multiLevelType w:val="hybridMultilevel"/>
+    <w:tmpl w:val="771620C6"/>
+    <w:lvl w:ilvl="0" w:tplc="22EE8374">
+      <w:start w:val="1"/>
+      <w:numFmt w:val="decimal"/>
+      <w:lvlText w:val="%1-"/>
+      <w:lvlJc w:val="left"/>
+      <w:pPr>
+        <w:ind w:left="720" w:hanging="360"/>
+      </w:pPr>
+      <w:rPr>
+        <w:rFonts w:hint="default"/>
+      </w:rPr>
+    </w:lvl>
+    <w:lvl w:ilvl="1" w:tplc="04160019" w:tentative="1">
+      <w:start w:val="1"/>
+      <w:numFmt w:val="lowerLetter"/>
+      <w:lvlText w:val="%2."/>
+      <w:lvlJc w:val="left"/>
+      <w:pPr>
+        <w:ind w:left="1440" w:hanging="360"/>
+      </w:pPr>
+    </w:lvl>
+    <w:lvl w:ilvl="2" w:tplc="0416001B" w:tentative="1">
+      <w:start w:val="1"/>
+      <w:numFmt w:val="lowerRoman"/>
+      <w:lvlText w:val="%3."/>
+      <w:lvlJc w:val="right"/>
+      <w:pPr>
+        <w:ind w:left="2160" w:hanging="180"/>
+      </w:pPr>
+    </w:lvl>
+    <w:lvl w:ilvl="3" w:tplc="0416000F" w:tentative="1">
+      <w:start w:val="1"/>
+      <w:numFmt w:val="decimal"/>
+      <w:lvlText w:val="%4."/>
+      <w:lvlJc w:val="left"/>
+      <w:pPr>
+        <w:ind w:left="2880" w:hanging="360"/>
+      </w:pPr>
+    </w:lvl>
+    <w:lvl w:ilvl="4" w:tplc="04160019" w:tentative="1">
+      <w:start w:val="1"/>
+      <w:numFmt w:val="lowerLetter"/>
+      <w:lvlText w:val="%5."/>
+      <w:lvlJc w:val="left"/>
+      <w:pPr>
+        <w:ind w:left="3600" w:hanging="360"/>
+      </w:pPr>
+    </w:lvl>
+    <w:lvl w:ilvl="5" w:tplc="0416001B" w:tentative="1">
+      <w:start w:val="1"/>
+      <w:numFmt w:val="lowerRoman"/>
+      <w:lvlText w:val="%6."/>
+      <w:lvlJc w:val="right"/>
+      <w:pPr>
+        <w:ind w:left="4320" w:hanging="180"/>
+      </w:pPr>
+    </w:lvl>
+    <w:lvl w:ilvl="6" w:tplc="0416000F" w:tentative="1">
+      <w:start w:val="1"/>
+      <w:numFmt w:val="decimal"/>
+      <w:lvlText w:val="%7."/>
+      <w:lvlJc w:val="left"/>
+      <w:pPr>
+        <w:ind w:left="5040" w:hanging="360"/>
+      </w:pPr>
+    </w:lvl>
+    <w:lvl w:ilvl="7" w:tplc="04160019" w:tentative="1">
+      <w:start w:val="1"/>
+      <w:numFmt w:val="lowerLetter"/>
+      <w:lvlText w:val="%8."/>
+      <w:lvlJc w:val="left"/>
+      <w:pPr>
+        <w:ind w:left="5760" w:hanging="360"/>
+      </w:pPr>
+    </w:lvl>
+    <w:lvl w:ilvl="8" w:tplc="0416001B" w:tentative="1">
+      <w:start w:val="1"/>
+      <w:numFmt w:val="lowerRoman"/>
+      <w:lvlText w:val="%9."/>
+      <w:lvlJc w:val="right"/>
+      <w:pPr>
+        <w:ind w:left="6480" w:hanging="180"/>
+      </w:pPr>
+    </w:lvl>
+  </w:abstractNum>
+  <w:abstractNum w:abstractNumId="3" w15:restartNumberingAfterBreak="0">
+    <w:nsid w:val="5D5011BF"/>
+    <w:multiLevelType w:val="hybridMultilevel"/>
+    <w:tmpl w:val="E2B4A1B8"/>
+    <w:lvl w:ilvl="0" w:tplc="22EE8374">
+      <w:start w:val="1"/>
+      <w:numFmt w:val="decimal"/>
+      <w:lvlText w:val="%1-"/>
+      <w:lvlJc w:val="left"/>
+      <w:pPr>
+        <w:ind w:left="720" w:hanging="360"/>
+      </w:pPr>
+      <w:rPr>
+        <w:rFonts w:hint="default"/>
+      </w:rPr>
+    </w:lvl>
+    <w:lvl w:ilvl="1" w:tplc="04160019" w:tentative="1">
+      <w:start w:val="1"/>
+      <w:numFmt w:val="lowerLetter"/>
+      <w:lvlText w:val="%2."/>
+      <w:lvlJc w:val="left"/>
+      <w:pPr>
+        <w:ind w:left="1440" w:hanging="360"/>
+      </w:pPr>
+    </w:lvl>
+    <w:lvl w:ilvl="2" w:tplc="0416001B" w:tentative="1">
+      <w:start w:val="1"/>
+      <w:numFmt w:val="lowerRoman"/>
+      <w:lvlText w:val="%3."/>
+      <w:lvlJc w:val="right"/>
+      <w:pPr>
+        <w:ind w:left="2160" w:hanging="180"/>
+      </w:pPr>
+    </w:lvl>
+    <w:lvl w:ilvl="3" w:tplc="0416000F" w:tentative="1">
+      <w:start w:val="1"/>
+      <w:numFmt w:val="decimal"/>
+      <w:lvlText w:val="%4."/>
+      <w:lvlJc w:val="left"/>
+      <w:pPr>
+        <w:ind w:left="2880" w:hanging="360"/>
+      </w:pPr>
+    </w:lvl>
+    <w:lvl w:ilvl="4" w:tplc="04160019" w:tentative="1">
+      <w:start w:val="1"/>
+      <w:numFmt w:val="lowerLetter"/>
+      <w:lvlText w:val="%5."/>
+      <w:lvlJc w:val="left"/>
+      <w:pPr>
+        <w:ind w:left="3600" w:hanging="360"/>
+      </w:pPr>
+    </w:lvl>
+    <w:lvl w:ilvl="5" w:tplc="0416001B" w:tentative="1">
+      <w:start w:val="1"/>
+      <w:numFmt w:val="lowerRoman"/>
+      <w:lvlText w:val="%6."/>
+      <w:lvlJc w:val="right"/>
+      <w:pPr>
+        <w:ind w:left="4320" w:hanging="180"/>
+      </w:pPr>
+    </w:lvl>
+    <w:lvl w:ilvl="6" w:tplc="0416000F" w:tentative="1">
+      <w:start w:val="1"/>
+      <w:numFmt w:val="decimal"/>
+      <w:lvlText w:val="%7."/>
+      <w:lvlJc w:val="left"/>
+      <w:pPr>
+        <w:ind w:left="5040" w:hanging="360"/>
+      </w:pPr>
+    </w:lvl>
+    <w:lvl w:ilvl="7" w:tplc="04160019" w:tentative="1">
+      <w:start w:val="1"/>
+      <w:numFmt w:val="lowerLetter"/>
+      <w:lvlText w:val="%8."/>
+      <w:lvlJc w:val="left"/>
+      <w:pPr>
+        <w:ind w:left="5760" w:hanging="360"/>
+      </w:pPr>
+    </w:lvl>
+    <w:lvl w:ilvl="8" w:tplc="0416001B" w:tentative="1">
+      <w:start w:val="1"/>
+      <w:numFmt w:val="lowerRoman"/>
+      <w:lvlText w:val="%9."/>
+      <w:lvlJc w:val="right"/>
+      <w:pPr>
+        <w:ind w:left="6480" w:hanging="180"/>
+      </w:pPr>
+    </w:lvl>
+  </w:abstractNum>
+  <w:abstractNum w:abstractNumId="4" w15:restartNumberingAfterBreak="0">
     <w:nsid w:val="73D33249"/>
     <w:multiLevelType w:val="hybridMultilevel"/>
     <w:tmpl w:val="CE1CC3FC"/>
@@ -679,8 +2133,112 @@
       </w:pPr>
     </w:lvl>
   </w:abstractNum>
+  <w:abstractNum w:abstractNumId="5" w15:restartNumberingAfterBreak="0">
+    <w:nsid w:val="78EB2F9C"/>
+    <w:multiLevelType w:val="hybridMultilevel"/>
+    <w:tmpl w:val="80303912"/>
+    <w:lvl w:ilvl="0" w:tplc="22EE8374">
+      <w:start w:val="1"/>
+      <w:numFmt w:val="decimal"/>
+      <w:lvlText w:val="%1-"/>
+      <w:lvlJc w:val="left"/>
+      <w:pPr>
+        <w:ind w:left="720" w:hanging="360"/>
+      </w:pPr>
+      <w:rPr>
+        <w:rFonts w:hint="default"/>
+      </w:rPr>
+    </w:lvl>
+    <w:lvl w:ilvl="1" w:tplc="04160019" w:tentative="1">
+      <w:start w:val="1"/>
+      <w:numFmt w:val="lowerLetter"/>
+      <w:lvlText w:val="%2."/>
+      <w:lvlJc w:val="left"/>
+      <w:pPr>
+        <w:ind w:left="1440" w:hanging="360"/>
+      </w:pPr>
+    </w:lvl>
+    <w:lvl w:ilvl="2" w:tplc="0416001B" w:tentative="1">
+      <w:start w:val="1"/>
+      <w:numFmt w:val="lowerRoman"/>
+      <w:lvlText w:val="%3."/>
+      <w:lvlJc w:val="right"/>
+      <w:pPr>
+        <w:ind w:left="2160" w:hanging="180"/>
+      </w:pPr>
+    </w:lvl>
+    <w:lvl w:ilvl="3" w:tplc="0416000F" w:tentative="1">
+      <w:start w:val="1"/>
+      <w:numFmt w:val="decimal"/>
+      <w:lvlText w:val="%4."/>
+      <w:lvlJc w:val="left"/>
+      <w:pPr>
+        <w:ind w:left="2880" w:hanging="360"/>
+      </w:pPr>
+    </w:lvl>
+    <w:lvl w:ilvl="4" w:tplc="04160019" w:tentative="1">
+      <w:start w:val="1"/>
+      <w:numFmt w:val="lowerLetter"/>
+      <w:lvlText w:val="%5."/>
+      <w:lvlJc w:val="left"/>
+      <w:pPr>
+        <w:ind w:left="3600" w:hanging="360"/>
+      </w:pPr>
+    </w:lvl>
+    <w:lvl w:ilvl="5" w:tplc="0416001B" w:tentative="1">
+      <w:start w:val="1"/>
+      <w:numFmt w:val="lowerRoman"/>
+      <w:lvlText w:val="%6."/>
+      <w:lvlJc w:val="right"/>
+      <w:pPr>
+        <w:ind w:left="4320" w:hanging="180"/>
+      </w:pPr>
+    </w:lvl>
+    <w:lvl w:ilvl="6" w:tplc="0416000F" w:tentative="1">
+      <w:start w:val="1"/>
+      <w:numFmt w:val="decimal"/>
+      <w:lvlText w:val="%7."/>
+      <w:lvlJc w:val="left"/>
+      <w:pPr>
+        <w:ind w:left="5040" w:hanging="360"/>
+      </w:pPr>
+    </w:lvl>
+    <w:lvl w:ilvl="7" w:tplc="04160019" w:tentative="1">
+      <w:start w:val="1"/>
+      <w:numFmt w:val="lowerLetter"/>
+      <w:lvlText w:val="%8."/>
+      <w:lvlJc w:val="left"/>
+      <w:pPr>
+        <w:ind w:left="5760" w:hanging="360"/>
+      </w:pPr>
+    </w:lvl>
+    <w:lvl w:ilvl="8" w:tplc="0416001B" w:tentative="1">
+      <w:start w:val="1"/>
+      <w:numFmt w:val="lowerRoman"/>
+      <w:lvlText w:val="%9."/>
+      <w:lvlJc w:val="right"/>
+      <w:pPr>
+        <w:ind w:left="6480" w:hanging="180"/>
+      </w:pPr>
+    </w:lvl>
+  </w:abstractNum>
   <w:num w:numId="1" w16cid:durableId="366831340">
+    <w:abstractNumId w:val="4"/>
+  </w:num>
+  <w:num w:numId="2" w16cid:durableId="1579100046">
+    <w:abstractNumId w:val="1"/>
+  </w:num>
+  <w:num w:numId="3" w16cid:durableId="2002610987">
     <w:abstractNumId w:val="0"/>
+  </w:num>
+  <w:num w:numId="4" w16cid:durableId="2136823775">
+    <w:abstractNumId w:val="2"/>
+  </w:num>
+  <w:num w:numId="5" w16cid:durableId="443574195">
+    <w:abstractNumId w:val="5"/>
+  </w:num>
+  <w:num w:numId="6" w16cid:durableId="2098473822">
+    <w:abstractNumId w:val="3"/>
   </w:num>
 </w:numbering>
 </file>
@@ -1124,6 +2682,11 @@
       <w:contextualSpacing/>
     </w:pPr>
   </w:style>
+  <w:style w:type="character" w:customStyle="1" w:styleId="pl-pds">
+    <w:name w:val="pl-pds"/>
+    <w:basedOn w:val="Fontepargpadro"/>
+    <w:rsid w:val="00267E2F"/>
+  </w:style>
 </w:styles>
 </file>
 

</xml_diff>

<commit_message>
final summary for 6 versions
</commit_message>
<xml_diff>
--- a/Documentacao_Processo.docx
+++ b/Documentacao_Processo.docx
@@ -513,6 +513,57 @@
           <w:sz w:val="24"/>
           <w:szCs w:val="24"/>
         </w:rPr>
+        <w:drawing>
+          <wp:inline distT="0" distB="0" distL="0" distR="0" wp14:anchorId="0BC16756" wp14:editId="12601E14">
+            <wp:extent cx="5400040" cy="1530350"/>
+            <wp:effectExtent l="0" t="0" r="0" b="0"/>
+            <wp:docPr id="1096771133" name="Imagem 1" descr="Texto&#10;&#10;Descrição gerada automaticamente"/>
+            <wp:cNvGraphicFramePr>
+              <a:graphicFrameLocks xmlns:a="http://schemas.openxmlformats.org/drawingml/2006/main" noChangeAspect="1"/>
+            </wp:cNvGraphicFramePr>
+            <a:graphic xmlns:a="http://schemas.openxmlformats.org/drawingml/2006/main">
+              <a:graphicData uri="http://schemas.openxmlformats.org/drawingml/2006/picture">
+                <pic:pic xmlns:pic="http://schemas.openxmlformats.org/drawingml/2006/picture">
+                  <pic:nvPicPr>
+                    <pic:cNvPr id="1096771133" name="Imagem 1" descr="Texto&#10;&#10;Descrição gerada automaticamente"/>
+                    <pic:cNvPicPr/>
+                  </pic:nvPicPr>
+                  <pic:blipFill>
+                    <a:blip r:embed="rId5"/>
+                    <a:stretch>
+                      <a:fillRect/>
+                    </a:stretch>
+                  </pic:blipFill>
+                  <pic:spPr>
+                    <a:xfrm>
+                      <a:off x="0" y="0"/>
+                      <a:ext cx="5400040" cy="1530350"/>
+                    </a:xfrm>
+                    <a:prstGeom prst="rect">
+                      <a:avLst/>
+                    </a:prstGeom>
+                  </pic:spPr>
+                </pic:pic>
+              </a:graphicData>
+            </a:graphic>
+          </wp:inline>
+        </w:drawing>
+      </w:r>
+    </w:p>
+    <w:p>
+      <w:pPr>
+        <w:rPr>
+          <w:rFonts w:ascii="Times New Roman" w:hAnsi="Times New Roman" w:cs="Times New Roman"/>
+          <w:sz w:val="24"/>
+          <w:szCs w:val="24"/>
+        </w:rPr>
+      </w:pPr>
+      <w:r>
+        <w:rPr>
+          <w:rFonts w:ascii="Times New Roman" w:hAnsi="Times New Roman" w:cs="Times New Roman"/>
+          <w:sz w:val="24"/>
+          <w:szCs w:val="24"/>
+        </w:rPr>
         <w:t xml:space="preserve">Tempo: de </w:t>
       </w:r>
       <w:r>
@@ -579,6 +630,123 @@
         </w:rPr>
         <w:t xml:space="preserve"> (depois)</w:t>
       </w:r>
+    </w:p>
+    <w:p>
+      <w:pPr>
+        <w:rPr>
+          <w:rFonts w:ascii="Times New Roman" w:hAnsi="Times New Roman" w:cs="Times New Roman"/>
+          <w:sz w:val="24"/>
+          <w:szCs w:val="24"/>
+        </w:rPr>
+      </w:pPr>
+    </w:p>
+    <w:p>
+      <w:pPr>
+        <w:rPr>
+          <w:rFonts w:ascii="Times New Roman" w:hAnsi="Times New Roman" w:cs="Times New Roman"/>
+          <w:sz w:val="24"/>
+          <w:szCs w:val="24"/>
+        </w:rPr>
+      </w:pPr>
+    </w:p>
+    <w:p>
+      <w:pPr>
+        <w:rPr>
+          <w:rFonts w:ascii="Times New Roman" w:hAnsi="Times New Roman" w:cs="Times New Roman"/>
+          <w:sz w:val="24"/>
+          <w:szCs w:val="24"/>
+        </w:rPr>
+      </w:pPr>
+    </w:p>
+    <w:p>
+      <w:pPr>
+        <w:rPr>
+          <w:rFonts w:ascii="Times New Roman" w:hAnsi="Times New Roman" w:cs="Times New Roman"/>
+          <w:sz w:val="24"/>
+          <w:szCs w:val="24"/>
+        </w:rPr>
+      </w:pPr>
+    </w:p>
+    <w:p>
+      <w:pPr>
+        <w:rPr>
+          <w:rFonts w:ascii="Times New Roman" w:hAnsi="Times New Roman" w:cs="Times New Roman"/>
+          <w:sz w:val="24"/>
+          <w:szCs w:val="24"/>
+        </w:rPr>
+      </w:pPr>
+    </w:p>
+    <w:p>
+      <w:pPr>
+        <w:rPr>
+          <w:rFonts w:ascii="Times New Roman" w:hAnsi="Times New Roman" w:cs="Times New Roman"/>
+          <w:sz w:val="24"/>
+          <w:szCs w:val="24"/>
+        </w:rPr>
+      </w:pPr>
+    </w:p>
+    <w:p>
+      <w:pPr>
+        <w:rPr>
+          <w:rFonts w:ascii="Times New Roman" w:hAnsi="Times New Roman" w:cs="Times New Roman"/>
+          <w:sz w:val="24"/>
+          <w:szCs w:val="24"/>
+        </w:rPr>
+      </w:pPr>
+    </w:p>
+    <w:p>
+      <w:pPr>
+        <w:rPr>
+          <w:rFonts w:ascii="Times New Roman" w:hAnsi="Times New Roman" w:cs="Times New Roman"/>
+          <w:sz w:val="24"/>
+          <w:szCs w:val="24"/>
+        </w:rPr>
+      </w:pPr>
+    </w:p>
+    <w:p>
+      <w:pPr>
+        <w:rPr>
+          <w:rFonts w:ascii="Times New Roman" w:hAnsi="Times New Roman" w:cs="Times New Roman"/>
+          <w:sz w:val="24"/>
+          <w:szCs w:val="24"/>
+        </w:rPr>
+      </w:pPr>
+    </w:p>
+    <w:p>
+      <w:pPr>
+        <w:rPr>
+          <w:rFonts w:ascii="Times New Roman" w:hAnsi="Times New Roman" w:cs="Times New Roman"/>
+          <w:sz w:val="24"/>
+          <w:szCs w:val="24"/>
+        </w:rPr>
+      </w:pPr>
+    </w:p>
+    <w:p>
+      <w:pPr>
+        <w:rPr>
+          <w:rFonts w:ascii="Times New Roman" w:hAnsi="Times New Roman" w:cs="Times New Roman"/>
+          <w:sz w:val="24"/>
+          <w:szCs w:val="24"/>
+        </w:rPr>
+      </w:pPr>
+    </w:p>
+    <w:p>
+      <w:pPr>
+        <w:rPr>
+          <w:rFonts w:ascii="Times New Roman" w:hAnsi="Times New Roman" w:cs="Times New Roman"/>
+          <w:sz w:val="24"/>
+          <w:szCs w:val="24"/>
+        </w:rPr>
+      </w:pPr>
+    </w:p>
+    <w:p>
+      <w:pPr>
+        <w:rPr>
+          <w:rFonts w:ascii="Times New Roman" w:hAnsi="Times New Roman" w:cs="Times New Roman"/>
+          <w:sz w:val="24"/>
+          <w:szCs w:val="24"/>
+        </w:rPr>
+      </w:pPr>
     </w:p>
     <w:p>
       <w:pPr>
@@ -607,6 +775,7 @@
           <w:sz w:val="28"/>
           <w:szCs w:val="28"/>
         </w:rPr>
+        <w:lastRenderedPageBreak/>
         <w:t>Versão 3</w:t>
       </w:r>
       <w:r>
@@ -812,8 +981,140 @@
           <w:sz w:val="24"/>
           <w:szCs w:val="24"/>
         </w:rPr>
+        <w:drawing>
+          <wp:inline distT="0" distB="0" distL="0" distR="0" wp14:anchorId="2A98E1BA" wp14:editId="0B704022">
+            <wp:extent cx="5400040" cy="3610610"/>
+            <wp:effectExtent l="0" t="0" r="0" b="8890"/>
+            <wp:docPr id="1158452171" name="Imagem 1" descr="Uma imagem contendo Linha do tempo&#10;&#10;Descrição gerada automaticamente"/>
+            <wp:cNvGraphicFramePr>
+              <a:graphicFrameLocks xmlns:a="http://schemas.openxmlformats.org/drawingml/2006/main" noChangeAspect="1"/>
+            </wp:cNvGraphicFramePr>
+            <a:graphic xmlns:a="http://schemas.openxmlformats.org/drawingml/2006/main">
+              <a:graphicData uri="http://schemas.openxmlformats.org/drawingml/2006/picture">
+                <pic:pic xmlns:pic="http://schemas.openxmlformats.org/drawingml/2006/picture">
+                  <pic:nvPicPr>
+                    <pic:cNvPr id="1158452171" name="Imagem 1" descr="Uma imagem contendo Linha do tempo&#10;&#10;Descrição gerada automaticamente"/>
+                    <pic:cNvPicPr/>
+                  </pic:nvPicPr>
+                  <pic:blipFill>
+                    <a:blip r:embed="rId6"/>
+                    <a:stretch>
+                      <a:fillRect/>
+                    </a:stretch>
+                  </pic:blipFill>
+                  <pic:spPr>
+                    <a:xfrm>
+                      <a:off x="0" y="0"/>
+                      <a:ext cx="5400040" cy="3610610"/>
+                    </a:xfrm>
+                    <a:prstGeom prst="rect">
+                      <a:avLst/>
+                    </a:prstGeom>
+                  </pic:spPr>
+                </pic:pic>
+              </a:graphicData>
+            </a:graphic>
+          </wp:inline>
+        </w:drawing>
+      </w:r>
+    </w:p>
+    <w:p>
+      <w:pPr>
+        <w:rPr>
+          <w:rFonts w:ascii="Times New Roman" w:hAnsi="Times New Roman" w:cs="Times New Roman"/>
+          <w:sz w:val="24"/>
+          <w:szCs w:val="24"/>
+        </w:rPr>
+      </w:pPr>
+      <w:r>
+        <w:rPr>
+          <w:rFonts w:ascii="Times New Roman" w:hAnsi="Times New Roman" w:cs="Times New Roman"/>
+          <w:sz w:val="24"/>
+          <w:szCs w:val="24"/>
+        </w:rPr>
         <w:t>Tempo: de 1.35 minutos (antes) a 1.15 minutos (depois).</w:t>
       </w:r>
+    </w:p>
+    <w:p>
+      <w:pPr>
+        <w:rPr>
+          <w:rFonts w:ascii="Times New Roman" w:hAnsi="Times New Roman" w:cs="Times New Roman"/>
+          <w:sz w:val="24"/>
+          <w:szCs w:val="24"/>
+        </w:rPr>
+      </w:pPr>
+    </w:p>
+    <w:p>
+      <w:pPr>
+        <w:rPr>
+          <w:rFonts w:ascii="Times New Roman" w:hAnsi="Times New Roman" w:cs="Times New Roman"/>
+          <w:sz w:val="24"/>
+          <w:szCs w:val="24"/>
+        </w:rPr>
+      </w:pPr>
+    </w:p>
+    <w:p>
+      <w:pPr>
+        <w:rPr>
+          <w:rFonts w:ascii="Times New Roman" w:hAnsi="Times New Roman" w:cs="Times New Roman"/>
+          <w:sz w:val="24"/>
+          <w:szCs w:val="24"/>
+        </w:rPr>
+      </w:pPr>
+    </w:p>
+    <w:p>
+      <w:pPr>
+        <w:rPr>
+          <w:rFonts w:ascii="Times New Roman" w:hAnsi="Times New Roman" w:cs="Times New Roman"/>
+          <w:sz w:val="24"/>
+          <w:szCs w:val="24"/>
+        </w:rPr>
+      </w:pPr>
+    </w:p>
+    <w:p>
+      <w:pPr>
+        <w:rPr>
+          <w:rFonts w:ascii="Times New Roman" w:hAnsi="Times New Roman" w:cs="Times New Roman"/>
+          <w:sz w:val="24"/>
+          <w:szCs w:val="24"/>
+        </w:rPr>
+      </w:pPr>
+    </w:p>
+    <w:p>
+      <w:pPr>
+        <w:rPr>
+          <w:rFonts w:ascii="Times New Roman" w:hAnsi="Times New Roman" w:cs="Times New Roman"/>
+          <w:sz w:val="24"/>
+          <w:szCs w:val="24"/>
+        </w:rPr>
+      </w:pPr>
+    </w:p>
+    <w:p>
+      <w:pPr>
+        <w:rPr>
+          <w:rFonts w:ascii="Times New Roman" w:hAnsi="Times New Roman" w:cs="Times New Roman"/>
+          <w:sz w:val="24"/>
+          <w:szCs w:val="24"/>
+        </w:rPr>
+      </w:pPr>
+    </w:p>
+    <w:p>
+      <w:pPr>
+        <w:rPr>
+          <w:rFonts w:ascii="Times New Roman" w:hAnsi="Times New Roman" w:cs="Times New Roman"/>
+          <w:sz w:val="24"/>
+          <w:szCs w:val="24"/>
+        </w:rPr>
+      </w:pPr>
+    </w:p>
+    <w:p>
+      <w:pPr>
+        <w:rPr>
+          <w:rFonts w:ascii="Times New Roman" w:hAnsi="Times New Roman" w:cs="Times New Roman"/>
+          <w:sz w:val="24"/>
+          <w:szCs w:val="24"/>
+        </w:rPr>
+      </w:pPr>
     </w:p>
     <w:p>
       <w:pPr>
@@ -842,6 +1143,7 @@
           <w:sz w:val="28"/>
           <w:szCs w:val="28"/>
         </w:rPr>
+        <w:lastRenderedPageBreak/>
         <w:t>Versão 4</w:t>
       </w:r>
       <w:r>
@@ -1109,18 +1411,107 @@
       <w:pPr>
         <w:rPr>
           <w:rFonts w:ascii="Times New Roman" w:hAnsi="Times New Roman" w:cs="Times New Roman"/>
-          <w:sz w:val="24"/>
-          <w:szCs w:val="24"/>
-        </w:rPr>
-      </w:pPr>
-      <w:r>
-        <w:rPr>
-          <w:rFonts w:ascii="Times New Roman" w:hAnsi="Times New Roman" w:cs="Times New Roman"/>
-          <w:sz w:val="24"/>
-          <w:szCs w:val="24"/>
-        </w:rPr>
-        <w:t>Tempo: de 1.15 minutos (antes) para 8 segundos.</w:t>
-      </w:r>
+          <w:b/>
+          <w:bCs/>
+          <w:sz w:val="24"/>
+          <w:szCs w:val="24"/>
+        </w:rPr>
+      </w:pPr>
+      <w:r>
+        <w:rPr>
+          <w:rFonts w:ascii="Times New Roman" w:hAnsi="Times New Roman" w:cs="Times New Roman"/>
+          <w:b/>
+          <w:bCs/>
+          <w:sz w:val="24"/>
+          <w:szCs w:val="24"/>
+        </w:rPr>
+        <w:drawing>
+          <wp:inline distT="0" distB="0" distL="0" distR="0" wp14:anchorId="39091A5C" wp14:editId="35A8E333">
+            <wp:extent cx="5400040" cy="5099050"/>
+            <wp:effectExtent l="0" t="0" r="0" b="6350"/>
+            <wp:docPr id="851195933" name="Imagem 1" descr="Uma imagem contendo Aplicativo&#10;&#10;Descrição gerada automaticamente"/>
+            <wp:cNvGraphicFramePr>
+              <a:graphicFrameLocks xmlns:a="http://schemas.openxmlformats.org/drawingml/2006/main" noChangeAspect="1"/>
+            </wp:cNvGraphicFramePr>
+            <a:graphic xmlns:a="http://schemas.openxmlformats.org/drawingml/2006/main">
+              <a:graphicData uri="http://schemas.openxmlformats.org/drawingml/2006/picture">
+                <pic:pic xmlns:pic="http://schemas.openxmlformats.org/drawingml/2006/picture">
+                  <pic:nvPicPr>
+                    <pic:cNvPr id="851195933" name="Imagem 1" descr="Uma imagem contendo Aplicativo&#10;&#10;Descrição gerada automaticamente"/>
+                    <pic:cNvPicPr/>
+                  </pic:nvPicPr>
+                  <pic:blipFill>
+                    <a:blip r:embed="rId7"/>
+                    <a:stretch>
+                      <a:fillRect/>
+                    </a:stretch>
+                  </pic:blipFill>
+                  <pic:spPr>
+                    <a:xfrm>
+                      <a:off x="0" y="0"/>
+                      <a:ext cx="5400040" cy="5099050"/>
+                    </a:xfrm>
+                    <a:prstGeom prst="rect">
+                      <a:avLst/>
+                    </a:prstGeom>
+                  </pic:spPr>
+                </pic:pic>
+              </a:graphicData>
+            </a:graphic>
+          </wp:inline>
+        </w:drawing>
+      </w:r>
+    </w:p>
+    <w:p>
+      <w:pPr>
+        <w:rPr>
+          <w:rFonts w:ascii="Times New Roman" w:hAnsi="Times New Roman" w:cs="Times New Roman"/>
+          <w:sz w:val="24"/>
+          <w:szCs w:val="24"/>
+        </w:rPr>
+      </w:pPr>
+      <w:r>
+        <w:rPr>
+          <w:rFonts w:ascii="Times New Roman" w:hAnsi="Times New Roman" w:cs="Times New Roman"/>
+          <w:sz w:val="24"/>
+          <w:szCs w:val="24"/>
+        </w:rPr>
+        <w:t>Tempo: de 1.15 minutos (antes) para 8 segundos</w:t>
+      </w:r>
+      <w:r>
+        <w:rPr>
+          <w:rFonts w:ascii="Times New Roman" w:hAnsi="Times New Roman" w:cs="Times New Roman"/>
+          <w:sz w:val="24"/>
+          <w:szCs w:val="24"/>
+        </w:rPr>
+        <w:t xml:space="preserve"> (depois)</w:t>
+      </w:r>
+      <w:r>
+        <w:rPr>
+          <w:rFonts w:ascii="Times New Roman" w:hAnsi="Times New Roman" w:cs="Times New Roman"/>
+          <w:sz w:val="24"/>
+          <w:szCs w:val="24"/>
+        </w:rPr>
+        <w:t>.</w:t>
+      </w:r>
+    </w:p>
+    <w:p>
+      <w:pPr>
+        <w:rPr>
+          <w:rFonts w:ascii="Times New Roman" w:hAnsi="Times New Roman" w:cs="Times New Roman"/>
+          <w:sz w:val="24"/>
+          <w:szCs w:val="24"/>
+        </w:rPr>
+      </w:pPr>
+    </w:p>
+    <w:p>
+      <w:pPr>
+        <w:rPr>
+          <w:rFonts w:ascii="Times New Roman" w:hAnsi="Times New Roman" w:cs="Times New Roman"/>
+          <w:sz w:val="24"/>
+          <w:szCs w:val="24"/>
+        </w:rPr>
+      </w:pPr>
     </w:p>
     <w:p>
       <w:pPr>
@@ -1150,7 +1541,7 @@
           <w:szCs w:val="28"/>
         </w:rPr>
         <w:lastRenderedPageBreak/>
-        <w:t xml:space="preserve">Versão </w:t>
+        <w:t>Versão 5</w:t>
       </w:r>
       <w:r>
         <w:rPr>
@@ -1160,7 +1551,7 @@
           <w:sz w:val="28"/>
           <w:szCs w:val="28"/>
         </w:rPr>
-        <w:t>5</w:t>
+        <w:t xml:space="preserve"> – </w:t>
       </w:r>
       <w:r>
         <w:rPr>
@@ -1170,16 +1561,6 @@
           <w:sz w:val="28"/>
           <w:szCs w:val="28"/>
         </w:rPr>
-        <w:t xml:space="preserve"> – </w:t>
-      </w:r>
-      <w:r>
-        <w:rPr>
-          <w:rFonts w:ascii="Times New Roman" w:hAnsi="Times New Roman" w:cs="Times New Roman"/>
-          <w:b/>
-          <w:bCs/>
-          <w:sz w:val="28"/>
-          <w:szCs w:val="28"/>
-        </w:rPr>
         <w:t>adequação ao formato exigido pelo CRAN</w:t>
       </w:r>
     </w:p>
@@ -1197,39 +1578,7 @@
           <w:sz w:val="24"/>
           <w:szCs w:val="24"/>
         </w:rPr>
-        <w:t>Arquivos: mgwnbr_v</w:t>
-      </w:r>
-      <w:r>
-        <w:rPr>
-          <w:rFonts w:ascii="Times New Roman" w:hAnsi="Times New Roman" w:cs="Times New Roman"/>
-          <w:sz w:val="24"/>
-          <w:szCs w:val="24"/>
-        </w:rPr>
-        <w:t>5</w:t>
-      </w:r>
-      <w:r>
-        <w:rPr>
-          <w:rFonts w:ascii="Times New Roman" w:hAnsi="Times New Roman" w:cs="Times New Roman"/>
-          <w:sz w:val="24"/>
-          <w:szCs w:val="24"/>
-        </w:rPr>
-        <w:t>_code; mgwnbr_v</w:t>
-      </w:r>
-      <w:r>
-        <w:rPr>
-          <w:rFonts w:ascii="Times New Roman" w:hAnsi="Times New Roman" w:cs="Times New Roman"/>
-          <w:sz w:val="24"/>
-          <w:szCs w:val="24"/>
-        </w:rPr>
-        <w:t>5</w:t>
-      </w:r>
-      <w:r>
-        <w:rPr>
-          <w:rFonts w:ascii="Times New Roman" w:hAnsi="Times New Roman" w:cs="Times New Roman"/>
-          <w:sz w:val="24"/>
-          <w:szCs w:val="24"/>
-        </w:rPr>
-        <w:t>_tests</w:t>
+        <w:t>Arquivos: mgwnbr_v5_code; mgwnbr_v5_tests</w:t>
       </w:r>
     </w:p>
     <w:p>
@@ -1395,17 +1744,7 @@
           <w:szCs w:val="18"/>
           <w:shd w:val="clear" w:color="auto" w:fill="E6FFEC"/>
         </w:rPr>
-        <w:t xml:space="preserve">NOTE: The denominator degrees of freedom for the t tests is </w:t>
-      </w:r>
-      <w:r>
-        <w:rPr>
-          <w:rFonts w:ascii="Consolas" w:hAnsi="Consolas"/>
-          <w:color w:val="0A3069"/>
-          <w:sz w:val="18"/>
-          <w:szCs w:val="18"/>
-          <w:shd w:val="clear" w:color="auto" w:fill="E6FFEC"/>
-        </w:rPr>
-        <w:t>---.</w:t>
+        <w:t>NOTE: The denominator degrees of freedom for the t tests is ---.</w:t>
       </w:r>
       <w:r>
         <w:rPr>
@@ -1451,8 +1790,275 @@
           <w:sz w:val="24"/>
           <w:szCs w:val="24"/>
         </w:rPr>
+        <w:drawing>
+          <wp:inline distT="0" distB="0" distL="0" distR="0" wp14:anchorId="58393400" wp14:editId="258CC0B0">
+            <wp:extent cx="3829584" cy="924054"/>
+            <wp:effectExtent l="0" t="0" r="0" b="9525"/>
+            <wp:docPr id="633630834" name="Imagem 1" descr="Texto&#10;&#10;Descrição gerada automaticamente"/>
+            <wp:cNvGraphicFramePr>
+              <a:graphicFrameLocks xmlns:a="http://schemas.openxmlformats.org/drawingml/2006/main" noChangeAspect="1"/>
+            </wp:cNvGraphicFramePr>
+            <a:graphic xmlns:a="http://schemas.openxmlformats.org/drawingml/2006/main">
+              <a:graphicData uri="http://schemas.openxmlformats.org/drawingml/2006/picture">
+                <pic:pic xmlns:pic="http://schemas.openxmlformats.org/drawingml/2006/picture">
+                  <pic:nvPicPr>
+                    <pic:cNvPr id="633630834" name="Imagem 1" descr="Texto&#10;&#10;Descrição gerada automaticamente"/>
+                    <pic:cNvPicPr/>
+                  </pic:nvPicPr>
+                  <pic:blipFill>
+                    <a:blip r:embed="rId8"/>
+                    <a:stretch>
+                      <a:fillRect/>
+                    </a:stretch>
+                  </pic:blipFill>
+                  <pic:spPr>
+                    <a:xfrm>
+                      <a:off x="0" y="0"/>
+                      <a:ext cx="3829584" cy="924054"/>
+                    </a:xfrm>
+                    <a:prstGeom prst="rect">
+                      <a:avLst/>
+                    </a:prstGeom>
+                  </pic:spPr>
+                </pic:pic>
+              </a:graphicData>
+            </a:graphic>
+          </wp:inline>
+        </w:drawing>
+      </w:r>
+    </w:p>
+    <w:p>
+      <w:pPr>
+        <w:rPr>
+          <w:rFonts w:ascii="Times New Roman" w:hAnsi="Times New Roman" w:cs="Times New Roman"/>
+          <w:sz w:val="24"/>
+          <w:szCs w:val="24"/>
+        </w:rPr>
+      </w:pPr>
+      <w:r>
+        <w:rPr>
+          <w:rFonts w:ascii="Times New Roman" w:hAnsi="Times New Roman" w:cs="Times New Roman"/>
+          <w:sz w:val="24"/>
+          <w:szCs w:val="24"/>
+        </w:rPr>
+        <w:drawing>
+          <wp:inline distT="0" distB="0" distL="0" distR="0" wp14:anchorId="1B927412" wp14:editId="5C7BA00B">
+            <wp:extent cx="5096586" cy="1552792"/>
+            <wp:effectExtent l="0" t="0" r="0" b="9525"/>
+            <wp:docPr id="29091360" name="Imagem 1" descr="Texto, Carta&#10;&#10;Descrição gerada automaticamente"/>
+            <wp:cNvGraphicFramePr>
+              <a:graphicFrameLocks xmlns:a="http://schemas.openxmlformats.org/drawingml/2006/main" noChangeAspect="1"/>
+            </wp:cNvGraphicFramePr>
+            <a:graphic xmlns:a="http://schemas.openxmlformats.org/drawingml/2006/main">
+              <a:graphicData uri="http://schemas.openxmlformats.org/drawingml/2006/picture">
+                <pic:pic xmlns:pic="http://schemas.openxmlformats.org/drawingml/2006/picture">
+                  <pic:nvPicPr>
+                    <pic:cNvPr id="29091360" name="Imagem 1" descr="Texto, Carta&#10;&#10;Descrição gerada automaticamente"/>
+                    <pic:cNvPicPr/>
+                  </pic:nvPicPr>
+                  <pic:blipFill>
+                    <a:blip r:embed="rId9"/>
+                    <a:stretch>
+                      <a:fillRect/>
+                    </a:stretch>
+                  </pic:blipFill>
+                  <pic:spPr>
+                    <a:xfrm>
+                      <a:off x="0" y="0"/>
+                      <a:ext cx="5096586" cy="1552792"/>
+                    </a:xfrm>
+                    <a:prstGeom prst="rect">
+                      <a:avLst/>
+                    </a:prstGeom>
+                  </pic:spPr>
+                </pic:pic>
+              </a:graphicData>
+            </a:graphic>
+          </wp:inline>
+        </w:drawing>
+      </w:r>
+    </w:p>
+    <w:p>
+      <w:pPr>
+        <w:rPr>
+          <w:rFonts w:ascii="Times New Roman" w:hAnsi="Times New Roman" w:cs="Times New Roman"/>
+          <w:sz w:val="24"/>
+          <w:szCs w:val="24"/>
+        </w:rPr>
+      </w:pPr>
+      <w:r>
+        <w:rPr>
+          <w:rFonts w:ascii="Times New Roman" w:hAnsi="Times New Roman" w:cs="Times New Roman"/>
+          <w:sz w:val="24"/>
+          <w:szCs w:val="24"/>
+        </w:rPr>
+        <w:lastRenderedPageBreak/>
+        <w:drawing>
+          <wp:inline distT="0" distB="0" distL="0" distR="0" wp14:anchorId="38A47F0E" wp14:editId="60B5F416">
+            <wp:extent cx="5400040" cy="3387725"/>
+            <wp:effectExtent l="0" t="0" r="0" b="3175"/>
+            <wp:docPr id="76328565" name="Imagem 1" descr="Interface gráfica do usuário, Texto, Aplicativo&#10;&#10;Descrição gerada automaticamente com confiança média"/>
+            <wp:cNvGraphicFramePr>
+              <a:graphicFrameLocks xmlns:a="http://schemas.openxmlformats.org/drawingml/2006/main" noChangeAspect="1"/>
+            </wp:cNvGraphicFramePr>
+            <a:graphic xmlns:a="http://schemas.openxmlformats.org/drawingml/2006/main">
+              <a:graphicData uri="http://schemas.openxmlformats.org/drawingml/2006/picture">
+                <pic:pic xmlns:pic="http://schemas.openxmlformats.org/drawingml/2006/picture">
+                  <pic:nvPicPr>
+                    <pic:cNvPr id="76328565" name="Imagem 1" descr="Interface gráfica do usuário, Texto, Aplicativo&#10;&#10;Descrição gerada automaticamente com confiança média"/>
+                    <pic:cNvPicPr/>
+                  </pic:nvPicPr>
+                  <pic:blipFill>
+                    <a:blip r:embed="rId10"/>
+                    <a:stretch>
+                      <a:fillRect/>
+                    </a:stretch>
+                  </pic:blipFill>
+                  <pic:spPr>
+                    <a:xfrm>
+                      <a:off x="0" y="0"/>
+                      <a:ext cx="5400040" cy="3387725"/>
+                    </a:xfrm>
+                    <a:prstGeom prst="rect">
+                      <a:avLst/>
+                    </a:prstGeom>
+                  </pic:spPr>
+                </pic:pic>
+              </a:graphicData>
+            </a:graphic>
+          </wp:inline>
+        </w:drawing>
+      </w:r>
+    </w:p>
+    <w:p>
+      <w:pPr>
+        <w:rPr>
+          <w:rFonts w:ascii="Times New Roman" w:hAnsi="Times New Roman" w:cs="Times New Roman"/>
+          <w:sz w:val="24"/>
+          <w:szCs w:val="24"/>
+        </w:rPr>
+      </w:pPr>
+      <w:r>
+        <w:rPr>
+          <w:rFonts w:ascii="Times New Roman" w:hAnsi="Times New Roman" w:cs="Times New Roman"/>
+          <w:sz w:val="24"/>
+          <w:szCs w:val="24"/>
+        </w:rPr>
+        <w:drawing>
+          <wp:inline distT="0" distB="0" distL="0" distR="0" wp14:anchorId="249CFF29" wp14:editId="27E8E15C">
+            <wp:extent cx="5400040" cy="2945765"/>
+            <wp:effectExtent l="0" t="0" r="0" b="6985"/>
+            <wp:docPr id="769454876" name="Imagem 1" descr="Texto&#10;&#10;Descrição gerada automaticamente"/>
+            <wp:cNvGraphicFramePr>
+              <a:graphicFrameLocks xmlns:a="http://schemas.openxmlformats.org/drawingml/2006/main" noChangeAspect="1"/>
+            </wp:cNvGraphicFramePr>
+            <a:graphic xmlns:a="http://schemas.openxmlformats.org/drawingml/2006/main">
+              <a:graphicData uri="http://schemas.openxmlformats.org/drawingml/2006/picture">
+                <pic:pic xmlns:pic="http://schemas.openxmlformats.org/drawingml/2006/picture">
+                  <pic:nvPicPr>
+                    <pic:cNvPr id="769454876" name="Imagem 1" descr="Texto&#10;&#10;Descrição gerada automaticamente"/>
+                    <pic:cNvPicPr/>
+                  </pic:nvPicPr>
+                  <pic:blipFill>
+                    <a:blip r:embed="rId11"/>
+                    <a:stretch>
+                      <a:fillRect/>
+                    </a:stretch>
+                  </pic:blipFill>
+                  <pic:spPr>
+                    <a:xfrm>
+                      <a:off x="0" y="0"/>
+                      <a:ext cx="5400040" cy="2945765"/>
+                    </a:xfrm>
+                    <a:prstGeom prst="rect">
+                      <a:avLst/>
+                    </a:prstGeom>
+                  </pic:spPr>
+                </pic:pic>
+              </a:graphicData>
+            </a:graphic>
+          </wp:inline>
+        </w:drawing>
+      </w:r>
+    </w:p>
+    <w:p>
+      <w:pPr>
+        <w:rPr>
+          <w:rFonts w:ascii="Times New Roman" w:hAnsi="Times New Roman" w:cs="Times New Roman"/>
+          <w:sz w:val="24"/>
+          <w:szCs w:val="24"/>
+        </w:rPr>
+      </w:pPr>
+      <w:r>
+        <w:rPr>
+          <w:rFonts w:ascii="Times New Roman" w:hAnsi="Times New Roman" w:cs="Times New Roman"/>
+          <w:sz w:val="24"/>
+          <w:szCs w:val="24"/>
+        </w:rPr>
         <w:t>Tempo:</w:t>
       </w:r>
+      <w:r>
+        <w:rPr>
+          <w:rFonts w:ascii="Times New Roman" w:hAnsi="Times New Roman" w:cs="Times New Roman"/>
+          <w:sz w:val="24"/>
+          <w:szCs w:val="24"/>
+        </w:rPr>
+        <w:t xml:space="preserve"> de 8 segundos (antes) a 7,5 segundos (depois).</w:t>
+      </w:r>
+    </w:p>
+    <w:p>
+      <w:pPr>
+        <w:rPr>
+          <w:rFonts w:ascii="Times New Roman" w:hAnsi="Times New Roman" w:cs="Times New Roman"/>
+          <w:sz w:val="24"/>
+          <w:szCs w:val="24"/>
+        </w:rPr>
+      </w:pPr>
+    </w:p>
+    <w:p>
+      <w:pPr>
+        <w:rPr>
+          <w:rFonts w:ascii="Times New Roman" w:hAnsi="Times New Roman" w:cs="Times New Roman"/>
+          <w:sz w:val="24"/>
+          <w:szCs w:val="24"/>
+        </w:rPr>
+      </w:pPr>
+    </w:p>
+    <w:p>
+      <w:pPr>
+        <w:rPr>
+          <w:rFonts w:ascii="Times New Roman" w:hAnsi="Times New Roman" w:cs="Times New Roman"/>
+          <w:sz w:val="24"/>
+          <w:szCs w:val="24"/>
+        </w:rPr>
+      </w:pPr>
+    </w:p>
+    <w:p>
+      <w:pPr>
+        <w:rPr>
+          <w:rFonts w:ascii="Times New Roman" w:hAnsi="Times New Roman" w:cs="Times New Roman"/>
+          <w:sz w:val="24"/>
+          <w:szCs w:val="24"/>
+        </w:rPr>
+      </w:pPr>
+    </w:p>
+    <w:p>
+      <w:pPr>
+        <w:rPr>
+          <w:rFonts w:ascii="Times New Roman" w:hAnsi="Times New Roman" w:cs="Times New Roman"/>
+          <w:sz w:val="24"/>
+          <w:szCs w:val="24"/>
+        </w:rPr>
+      </w:pPr>
+    </w:p>
+    <w:p>
+      <w:pPr>
+        <w:rPr>
+          <w:rFonts w:ascii="Times New Roman" w:hAnsi="Times New Roman" w:cs="Times New Roman"/>
+          <w:sz w:val="24"/>
+          <w:szCs w:val="24"/>
+        </w:rPr>
+      </w:pPr>
     </w:p>
     <w:p>
       <w:pPr>
@@ -1481,7 +2087,8 @@
           <w:sz w:val="28"/>
           <w:szCs w:val="28"/>
         </w:rPr>
-        <w:t xml:space="preserve">Versão </w:t>
+        <w:lastRenderedPageBreak/>
+        <w:t>Versão 6</w:t>
       </w:r>
       <w:r>
         <w:rPr>
@@ -1491,7 +2098,7 @@
           <w:sz w:val="28"/>
           <w:szCs w:val="28"/>
         </w:rPr>
-        <w:t>6</w:t>
+        <w:t xml:space="preserve"> – </w:t>
       </w:r>
       <w:r>
         <w:rPr>
@@ -1501,16 +2108,6 @@
           <w:sz w:val="28"/>
           <w:szCs w:val="28"/>
         </w:rPr>
-        <w:t xml:space="preserve"> – </w:t>
-      </w:r>
-      <w:r>
-        <w:rPr>
-          <w:rFonts w:ascii="Times New Roman" w:hAnsi="Times New Roman" w:cs="Times New Roman"/>
-          <w:b/>
-          <w:bCs/>
-          <w:sz w:val="28"/>
-          <w:szCs w:val="28"/>
-        </w:rPr>
         <w:t>escopo das variáveis</w:t>
       </w:r>
     </w:p>
@@ -1528,39 +2125,7 @@
           <w:sz w:val="24"/>
           <w:szCs w:val="24"/>
         </w:rPr>
-        <w:t>Arquivos: mgwnbr_v</w:t>
-      </w:r>
-      <w:r>
-        <w:rPr>
-          <w:rFonts w:ascii="Times New Roman" w:hAnsi="Times New Roman" w:cs="Times New Roman"/>
-          <w:sz w:val="24"/>
-          <w:szCs w:val="24"/>
-        </w:rPr>
-        <w:t>6</w:t>
-      </w:r>
-      <w:r>
-        <w:rPr>
-          <w:rFonts w:ascii="Times New Roman" w:hAnsi="Times New Roman" w:cs="Times New Roman"/>
-          <w:sz w:val="24"/>
-          <w:szCs w:val="24"/>
-        </w:rPr>
-        <w:t>_code; mgwnbr_v</w:t>
-      </w:r>
-      <w:r>
-        <w:rPr>
-          <w:rFonts w:ascii="Times New Roman" w:hAnsi="Times New Roman" w:cs="Times New Roman"/>
-          <w:sz w:val="24"/>
-          <w:szCs w:val="24"/>
-        </w:rPr>
-        <w:t>6</w:t>
-      </w:r>
-      <w:r>
-        <w:rPr>
-          <w:rFonts w:ascii="Times New Roman" w:hAnsi="Times New Roman" w:cs="Times New Roman"/>
-          <w:sz w:val="24"/>
-          <w:szCs w:val="24"/>
-        </w:rPr>
-        <w:t>_tests</w:t>
+        <w:t>Arquivos: mgwnbr_v6_code; mgwnbr_v6_tests</w:t>
       </w:r>
     </w:p>
     <w:p>
@@ -1676,7 +2241,168 @@
           <w:sz w:val="24"/>
           <w:szCs w:val="24"/>
         </w:rPr>
+        <w:drawing>
+          <wp:inline distT="0" distB="0" distL="0" distR="0" wp14:anchorId="6D45E0FA" wp14:editId="2CD4C710">
+            <wp:extent cx="3362794" cy="666843"/>
+            <wp:effectExtent l="0" t="0" r="9525" b="0"/>
+            <wp:docPr id="1156975699" name="Imagem 1" descr="Interface gráfica do usuário, Texto, Aplicativo&#10;&#10;Descrição gerada automaticamente"/>
+            <wp:cNvGraphicFramePr>
+              <a:graphicFrameLocks xmlns:a="http://schemas.openxmlformats.org/drawingml/2006/main" noChangeAspect="1"/>
+            </wp:cNvGraphicFramePr>
+            <a:graphic xmlns:a="http://schemas.openxmlformats.org/drawingml/2006/main">
+              <a:graphicData uri="http://schemas.openxmlformats.org/drawingml/2006/picture">
+                <pic:pic xmlns:pic="http://schemas.openxmlformats.org/drawingml/2006/picture">
+                  <pic:nvPicPr>
+                    <pic:cNvPr id="1156975699" name="Imagem 1" descr="Interface gráfica do usuário, Texto, Aplicativo&#10;&#10;Descrição gerada automaticamente"/>
+                    <pic:cNvPicPr/>
+                  </pic:nvPicPr>
+                  <pic:blipFill>
+                    <a:blip r:embed="rId12"/>
+                    <a:stretch>
+                      <a:fillRect/>
+                    </a:stretch>
+                  </pic:blipFill>
+                  <pic:spPr>
+                    <a:xfrm>
+                      <a:off x="0" y="0"/>
+                      <a:ext cx="3362794" cy="666843"/>
+                    </a:xfrm>
+                    <a:prstGeom prst="rect">
+                      <a:avLst/>
+                    </a:prstGeom>
+                  </pic:spPr>
+                </pic:pic>
+              </a:graphicData>
+            </a:graphic>
+          </wp:inline>
+        </w:drawing>
+      </w:r>
+    </w:p>
+    <w:p>
+      <w:pPr>
+        <w:rPr>
+          <w:rFonts w:ascii="Times New Roman" w:hAnsi="Times New Roman" w:cs="Times New Roman"/>
+          <w:sz w:val="24"/>
+          <w:szCs w:val="24"/>
+        </w:rPr>
+      </w:pPr>
+      <w:r>
+        <w:rPr>
+          <w:rFonts w:ascii="Times New Roman" w:hAnsi="Times New Roman" w:cs="Times New Roman"/>
+          <w:sz w:val="24"/>
+          <w:szCs w:val="24"/>
+        </w:rPr>
+        <w:drawing>
+          <wp:inline distT="0" distB="0" distL="0" distR="0" wp14:anchorId="78CCD2F0" wp14:editId="64C53B2B">
+            <wp:extent cx="5372850" cy="1771897"/>
+            <wp:effectExtent l="0" t="0" r="0" b="0"/>
+            <wp:docPr id="664306067" name="Imagem 1" descr="Texto&#10;&#10;Descrição gerada automaticamente"/>
+            <wp:cNvGraphicFramePr>
+              <a:graphicFrameLocks xmlns:a="http://schemas.openxmlformats.org/drawingml/2006/main" noChangeAspect="1"/>
+            </wp:cNvGraphicFramePr>
+            <a:graphic xmlns:a="http://schemas.openxmlformats.org/drawingml/2006/main">
+              <a:graphicData uri="http://schemas.openxmlformats.org/drawingml/2006/picture">
+                <pic:pic xmlns:pic="http://schemas.openxmlformats.org/drawingml/2006/picture">
+                  <pic:nvPicPr>
+                    <pic:cNvPr id="664306067" name="Imagem 1" descr="Texto&#10;&#10;Descrição gerada automaticamente"/>
+                    <pic:cNvPicPr/>
+                  </pic:nvPicPr>
+                  <pic:blipFill>
+                    <a:blip r:embed="rId13"/>
+                    <a:stretch>
+                      <a:fillRect/>
+                    </a:stretch>
+                  </pic:blipFill>
+                  <pic:spPr>
+                    <a:xfrm>
+                      <a:off x="0" y="0"/>
+                      <a:ext cx="5372850" cy="1771897"/>
+                    </a:xfrm>
+                    <a:prstGeom prst="rect">
+                      <a:avLst/>
+                    </a:prstGeom>
+                  </pic:spPr>
+                </pic:pic>
+              </a:graphicData>
+            </a:graphic>
+          </wp:inline>
+        </w:drawing>
+      </w:r>
+    </w:p>
+    <w:p>
+      <w:pPr>
+        <w:rPr>
+          <w:rFonts w:ascii="Times New Roman" w:hAnsi="Times New Roman" w:cs="Times New Roman"/>
+          <w:sz w:val="24"/>
+          <w:szCs w:val="24"/>
+        </w:rPr>
+      </w:pPr>
+      <w:r>
+        <w:rPr>
+          <w:rFonts w:ascii="Times New Roman" w:hAnsi="Times New Roman" w:cs="Times New Roman"/>
+          <w:sz w:val="24"/>
+          <w:szCs w:val="24"/>
+        </w:rPr>
+        <w:drawing>
+          <wp:inline distT="0" distB="0" distL="0" distR="0" wp14:anchorId="2F430D01" wp14:editId="3A56A161">
+            <wp:extent cx="4887007" cy="1352739"/>
+            <wp:effectExtent l="0" t="0" r="0" b="0"/>
+            <wp:docPr id="430759286" name="Imagem 1" descr="Texto, Carta&#10;&#10;Descrição gerada automaticamente"/>
+            <wp:cNvGraphicFramePr>
+              <a:graphicFrameLocks xmlns:a="http://schemas.openxmlformats.org/drawingml/2006/main" noChangeAspect="1"/>
+            </wp:cNvGraphicFramePr>
+            <a:graphic xmlns:a="http://schemas.openxmlformats.org/drawingml/2006/main">
+              <a:graphicData uri="http://schemas.openxmlformats.org/drawingml/2006/picture">
+                <pic:pic xmlns:pic="http://schemas.openxmlformats.org/drawingml/2006/picture">
+                  <pic:nvPicPr>
+                    <pic:cNvPr id="430759286" name="Imagem 1" descr="Texto, Carta&#10;&#10;Descrição gerada automaticamente"/>
+                    <pic:cNvPicPr/>
+                  </pic:nvPicPr>
+                  <pic:blipFill>
+                    <a:blip r:embed="rId14"/>
+                    <a:stretch>
+                      <a:fillRect/>
+                    </a:stretch>
+                  </pic:blipFill>
+                  <pic:spPr>
+                    <a:xfrm>
+                      <a:off x="0" y="0"/>
+                      <a:ext cx="4887007" cy="1352739"/>
+                    </a:xfrm>
+                    <a:prstGeom prst="rect">
+                      <a:avLst/>
+                    </a:prstGeom>
+                  </pic:spPr>
+                </pic:pic>
+              </a:graphicData>
+            </a:graphic>
+          </wp:inline>
+        </w:drawing>
+      </w:r>
+    </w:p>
+    <w:p>
+      <w:pPr>
+        <w:rPr>
+          <w:rFonts w:ascii="Times New Roman" w:hAnsi="Times New Roman" w:cs="Times New Roman"/>
+          <w:sz w:val="24"/>
+          <w:szCs w:val="24"/>
+        </w:rPr>
+      </w:pPr>
+      <w:r>
+        <w:rPr>
+          <w:rFonts w:ascii="Times New Roman" w:hAnsi="Times New Roman" w:cs="Times New Roman"/>
+          <w:sz w:val="24"/>
+          <w:szCs w:val="24"/>
+        </w:rPr>
         <w:t>Tempo:</w:t>
+      </w:r>
+      <w:r>
+        <w:rPr>
+          <w:rFonts w:ascii="Times New Roman" w:hAnsi="Times New Roman" w:cs="Times New Roman"/>
+          <w:sz w:val="24"/>
+          <w:szCs w:val="24"/>
+        </w:rPr>
+        <w:t xml:space="preserve"> de 7,5 segundos (antes ) a 8,2 segundos (depois).</w:t>
       </w:r>
     </w:p>
     <w:sectPr>

</xml_diff>

<commit_message>
final summary for 6 versions - again
</commit_message>
<xml_diff>
--- a/Documentacao_Processo.docx
+++ b/Documentacao_Processo.docx
@@ -2,6 +2,53 @@
 <file path=word/document.xml><?xml version="1.0" encoding="utf-8"?>
 <w:document xmlns:wpc="http://schemas.microsoft.com/office/word/2010/wordprocessingCanvas" xmlns:cx="http://schemas.microsoft.com/office/drawing/2014/chartex" xmlns:cx1="http://schemas.microsoft.com/office/drawing/2015/9/8/chartex" xmlns:cx2="http://schemas.microsoft.com/office/drawing/2015/10/21/chartex" xmlns:cx3="http://schemas.microsoft.com/office/drawing/2016/5/9/chartex" xmlns:cx4="http://schemas.microsoft.com/office/drawing/2016/5/10/chartex" xmlns:cx5="http://schemas.microsoft.com/office/drawing/2016/5/11/chartex" xmlns:cx6="http://schemas.microsoft.com/office/drawing/2016/5/12/chartex" xmlns:cx7="http://schemas.microsoft.com/office/drawing/2016/5/13/chartex" xmlns:cx8="http://schemas.microsoft.com/office/drawing/2016/5/14/chartex" xmlns:mc="http://schemas.openxmlformats.org/markup-compatibility/2006" xmlns:aink="http://schemas.microsoft.com/office/drawing/2016/ink" xmlns:am3d="http://schemas.microsoft.com/office/drawing/2017/model3d" xmlns:o="urn:schemas-microsoft-com:office:office" xmlns:oel="http://schemas.microsoft.com/office/2019/extlst" xmlns:r="http://schemas.openxmlformats.org/officeDocument/2006/relationships" xmlns:m="http://schemas.openxmlformats.org/officeDocument/2006/math" xmlns:v="urn:schemas-microsoft-com:vml" xmlns:wp14="http://schemas.microsoft.com/office/word/2010/wordprocessingDrawing" xmlns:wp="http://schemas.openxmlformats.org/drawingml/2006/wordprocessingDrawing" xmlns:w10="urn:schemas-microsoft-com:office:word" xmlns:w="http://schemas.openxmlformats.org/wordprocessingml/2006/main" xmlns:w14="http://schemas.microsoft.com/office/word/2010/wordml" xmlns:w15="http://schemas.microsoft.com/office/word/2012/wordml" xmlns:w16cex="http://schemas.microsoft.com/office/word/2018/wordml/cex" xmlns:w16cid="http://schemas.microsoft.com/office/word/2016/wordml/cid" xmlns:w16="http://schemas.microsoft.com/office/word/2018/wordml" xmlns:w16sdtdh="http://schemas.microsoft.com/office/word/2020/wordml/sdtdatahash" xmlns:w16se="http://schemas.microsoft.com/office/word/2015/wordml/symex" xmlns:wpg="http://schemas.microsoft.com/office/word/2010/wordprocessingGroup" xmlns:wpi="http://schemas.microsoft.com/office/word/2010/wordprocessingInk" xmlns:wne="http://schemas.microsoft.com/office/word/2006/wordml" xmlns:wps="http://schemas.microsoft.com/office/word/2010/wordprocessingShape" mc:Ignorable="w14 w15 w16se w16cid w16 w16cex w16sdtdh wp14">
   <w:body>
+    <w:p>
+      <w:pPr>
+        <w:jc w:val="center"/>
+        <w:rPr>
+          <w:rFonts w:ascii="Times New Roman" w:hAnsi="Times New Roman" w:cs="Times New Roman"/>
+          <w:sz w:val="40"/>
+          <w:szCs w:val="40"/>
+        </w:rPr>
+      </w:pPr>
+      <w:r>
+        <w:rPr>
+          <w:rFonts w:ascii="Times New Roman" w:hAnsi="Times New Roman" w:cs="Times New Roman"/>
+          <w:sz w:val="40"/>
+          <w:szCs w:val="40"/>
+        </w:rPr>
+        <w:t>Processo de otimização da função mgwnbr</w:t>
+      </w:r>
+    </w:p>
+    <w:p>
+      <w:pPr>
+        <w:jc w:val="center"/>
+        <w:rPr>
+          <w:rFonts w:ascii="Times New Roman" w:hAnsi="Times New Roman" w:cs="Times New Roman"/>
+          <w:sz w:val="40"/>
+          <w:szCs w:val="40"/>
+        </w:rPr>
+      </w:pPr>
+      <w:r>
+        <w:rPr>
+          <w:rFonts w:ascii="Times New Roman" w:hAnsi="Times New Roman" w:cs="Times New Roman"/>
+          <w:sz w:val="40"/>
+          <w:szCs w:val="40"/>
+        </w:rPr>
+        <w:t>Resumo das versões criadas</w:t>
+      </w:r>
+    </w:p>
+    <w:p>
+      <w:pPr>
+        <w:rPr>
+          <w:rFonts w:ascii="Times New Roman" w:hAnsi="Times New Roman" w:cs="Times New Roman"/>
+          <w:b/>
+          <w:bCs/>
+          <w:sz w:val="28"/>
+          <w:szCs w:val="28"/>
+        </w:rPr>
+      </w:pPr>
+    </w:p>
     <w:p>
       <w:pPr>
         <w:rPr>
@@ -510,6 +557,7 @@
       <w:r>
         <w:rPr>
           <w:rFonts w:ascii="Times New Roman" w:hAnsi="Times New Roman" w:cs="Times New Roman"/>
+          <w:noProof/>
           <w:sz w:val="24"/>
           <w:szCs w:val="24"/>
         </w:rPr>
@@ -775,7 +823,6 @@
           <w:sz w:val="28"/>
           <w:szCs w:val="28"/>
         </w:rPr>
-        <w:lastRenderedPageBreak/>
         <w:t>Versão 3</w:t>
       </w:r>
       <w:r>
@@ -978,6 +1025,7 @@
       <w:r>
         <w:rPr>
           <w:rFonts w:ascii="Times New Roman" w:hAnsi="Times New Roman" w:cs="Times New Roman"/>
+          <w:noProof/>
           <w:sz w:val="24"/>
           <w:szCs w:val="24"/>
         </w:rPr>
@@ -1143,7 +1191,6 @@
           <w:sz w:val="28"/>
           <w:szCs w:val="28"/>
         </w:rPr>
-        <w:lastRenderedPageBreak/>
         <w:t>Versão 4</w:t>
       </w:r>
       <w:r>
@@ -1422,6 +1469,7 @@
           <w:rFonts w:ascii="Times New Roman" w:hAnsi="Times New Roman" w:cs="Times New Roman"/>
           <w:b/>
           <w:bCs/>
+          <w:noProof/>
           <w:sz w:val="24"/>
           <w:szCs w:val="24"/>
         </w:rPr>
@@ -1540,7 +1588,6 @@
           <w:sz w:val="28"/>
           <w:szCs w:val="28"/>
         </w:rPr>
-        <w:lastRenderedPageBreak/>
         <w:t>Versão 5</w:t>
       </w:r>
       <w:r>
@@ -1787,6 +1834,7 @@
       <w:r>
         <w:rPr>
           <w:rFonts w:ascii="Times New Roman" w:hAnsi="Times New Roman" w:cs="Times New Roman"/>
+          <w:noProof/>
           <w:sz w:val="24"/>
           <w:szCs w:val="24"/>
         </w:rPr>
@@ -1838,6 +1886,7 @@
       <w:r>
         <w:rPr>
           <w:rFonts w:ascii="Times New Roman" w:hAnsi="Times New Roman" w:cs="Times New Roman"/>
+          <w:noProof/>
           <w:sz w:val="24"/>
           <w:szCs w:val="24"/>
         </w:rPr>
@@ -1889,6 +1938,7 @@
       <w:r>
         <w:rPr>
           <w:rFonts w:ascii="Times New Roman" w:hAnsi="Times New Roman" w:cs="Times New Roman"/>
+          <w:noProof/>
           <w:sz w:val="24"/>
           <w:szCs w:val="24"/>
         </w:rPr>
@@ -1941,6 +1991,7 @@
       <w:r>
         <w:rPr>
           <w:rFonts w:ascii="Times New Roman" w:hAnsi="Times New Roman" w:cs="Times New Roman"/>
+          <w:noProof/>
           <w:sz w:val="24"/>
           <w:szCs w:val="24"/>
         </w:rPr>
@@ -2238,6 +2289,7 @@
       <w:r>
         <w:rPr>
           <w:rFonts w:ascii="Times New Roman" w:hAnsi="Times New Roman" w:cs="Times New Roman"/>
+          <w:noProof/>
           <w:sz w:val="24"/>
           <w:szCs w:val="24"/>
         </w:rPr>
@@ -2289,6 +2341,7 @@
       <w:r>
         <w:rPr>
           <w:rFonts w:ascii="Times New Roman" w:hAnsi="Times New Roman" w:cs="Times New Roman"/>
+          <w:noProof/>
           <w:sz w:val="24"/>
           <w:szCs w:val="24"/>
         </w:rPr>
@@ -2340,6 +2393,7 @@
       <w:r>
         <w:rPr>
           <w:rFonts w:ascii="Times New Roman" w:hAnsi="Times New Roman" w:cs="Times New Roman"/>
+          <w:noProof/>
           <w:sz w:val="24"/>
           <w:szCs w:val="24"/>
         </w:rPr>

</xml_diff>